<commit_message>
feature(release): first version of release, need to do student release
</commit_message>
<xml_diff>
--- a/subjects/GrinchKong.docx
+++ b/subjects/GrinchKong.docx
@@ -3,9 +3,15 @@
 <w:document xmlns:wpc="http://schemas.microsoft.com/office/word/2010/wordprocessingCanvas" xmlns:cx="http://schemas.microsoft.com/office/drawing/2014/chartex" xmlns:cx1="http://schemas.microsoft.com/office/drawing/2015/9/8/chartex" xmlns:cx2="http://schemas.microsoft.com/office/drawing/2015/10/21/chartex" xmlns:cx3="http://schemas.microsoft.com/office/drawing/2016/5/9/chartex" xmlns:cx4="http://schemas.microsoft.com/office/drawing/2016/5/10/chartex" xmlns:cx5="http://schemas.microsoft.com/office/drawing/2016/5/11/chartex" xmlns:cx6="http://schemas.microsoft.com/office/drawing/2016/5/12/chartex" xmlns:cx7="http://schemas.microsoft.com/office/drawing/2016/5/13/chartex" xmlns:cx8="http://schemas.microsoft.com/office/drawing/2016/5/14/chartex" xmlns:mc="http://schemas.openxmlformats.org/markup-compatibility/2006" xmlns:aink="http://schemas.microsoft.com/office/drawing/2016/ink" xmlns:am3d="http://schemas.microsoft.com/office/drawing/2017/model3d" xmlns:o="urn:schemas-microsoft-com:office:office" xmlns:oel="http://schemas.microsoft.com/office/2019/extlst" xmlns:r="http://schemas.openxmlformats.org/officeDocument/2006/relationships" xmlns:m="http://schemas.openxmlformats.org/officeDocument/2006/math" xmlns:v="urn:schemas-microsoft-com:vml" xmlns:wp14="http://schemas.microsoft.com/office/word/2010/wordprocessingDrawing" xmlns:wp="http://schemas.openxmlformats.org/drawingml/2006/wordprocessingDrawing" xmlns:w10="urn:schemas-microsoft-com:office:word" xmlns:w="http://schemas.openxmlformats.org/wordprocessingml/2006/main" xmlns:w14="http://schemas.microsoft.com/office/word/2010/wordml" xmlns:w15="http://schemas.microsoft.com/office/word/2012/wordml" xmlns:w16cex="http://schemas.microsoft.com/office/word/2018/wordml/cex" xmlns:w16cid="http://schemas.microsoft.com/office/word/2016/wordml/cid" xmlns:w16="http://schemas.microsoft.com/office/word/2018/wordml" xmlns:w16sdtdh="http://schemas.microsoft.com/office/word/2020/wordml/sdtdatahash" xmlns:w16se="http://schemas.microsoft.com/office/word/2015/wordml/symex" xmlns:wpg="http://schemas.microsoft.com/office/word/2010/wordprocessingGroup" xmlns:wpi="http://schemas.microsoft.com/office/word/2010/wordprocessingInk" xmlns:wne="http://schemas.microsoft.com/office/word/2006/wordml" xmlns:wps="http://schemas.microsoft.com/office/word/2010/wordprocessingShape" mc:Ignorable="w14 w15 w16se w16cid w16 w16cex w16sdtdh wp14">
   <w:body>
     <w:p>
+      <w:pPr>
+        <w:rPr>
+          <w:color w:val="5970A9"/>
+        </w:rPr>
+      </w:pPr>
       <w:r>
         <w:rPr>
           <w:noProof/>
+          <w:color w:val="5970A9"/>
         </w:rPr>
         <w:drawing>
           <wp:anchor distT="0" distB="0" distL="114300" distR="114300" simplePos="0" relativeHeight="251658240" behindDoc="0" locked="0" layoutInCell="1" allowOverlap="1" wp14:anchorId="43FD8860" wp14:editId="5CAB2706">
@@ -31,7 +37,7 @@
                     <pic:cNvPicPr/>
                   </pic:nvPicPr>
                   <pic:blipFill>
-                    <a:blip r:embed="rId6">
+                    <a:blip r:embed="rId7">
                       <a:extLst>
                         <a:ext uri="{28A0092B-C50C-407E-A947-70E740481C1C}">
                           <a14:useLocalDpi xmlns:a14="http://schemas.microsoft.com/office/drawing/2010/main" val="0"/>
@@ -64,14 +70,1377 @@
         </w:drawing>
       </w:r>
     </w:p>
-    <w:p/>
-    <w:p>
-      <w:r>
-        <w:t>Bonjour à toi, apprenti développeur !</w:t>
-      </w:r>
+    <w:p>
+      <w:pPr>
+        <w:rPr>
+          <w:color w:val="5970A9"/>
+        </w:rPr>
+      </w:pPr>
+    </w:p>
+    <w:p>
+      <w:pPr>
+        <w:rPr>
+          <w:color w:val="5970A9"/>
+        </w:rPr>
+      </w:pPr>
+      <w:r>
+        <w:rPr>
+          <w:color w:val="5970A9"/>
+        </w:rPr>
+        <w:t>Bonjour à toi</w:t>
+      </w:r>
+      <w:r>
+        <w:rPr>
+          <w:color w:val="5970A9"/>
+        </w:rPr>
+        <w:t>,</w:t>
+      </w:r>
+    </w:p>
+    <w:p>
+      <w:pPr>
+        <w:rPr>
+          <w:color w:val="5970A9"/>
+        </w:rPr>
+      </w:pPr>
+      <w:r>
+        <w:rPr>
+          <w:noProof/>
+          <w:color w:val="5970A9"/>
+        </w:rPr>
+        <w:drawing>
+          <wp:anchor distT="0" distB="0" distL="114300" distR="114300" simplePos="0" relativeHeight="251659264" behindDoc="0" locked="0" layoutInCell="1" allowOverlap="1" wp14:anchorId="0B3CC764" wp14:editId="724F5DA5">
+            <wp:simplePos x="0" y="0"/>
+            <wp:positionH relativeFrom="margin">
+              <wp:align>left</wp:align>
+            </wp:positionH>
+            <wp:positionV relativeFrom="paragraph">
+              <wp:posOffset>2501816</wp:posOffset>
+            </wp:positionV>
+            <wp:extent cx="5753735" cy="5753735"/>
+            <wp:effectExtent l="0" t="0" r="0" b="0"/>
+            <wp:wrapSquare wrapText="bothSides"/>
+            <wp:docPr id="1381904967" name="Image 1"/>
+            <wp:cNvGraphicFramePr>
+              <a:graphicFrameLocks xmlns:a="http://schemas.openxmlformats.org/drawingml/2006/main" noChangeAspect="1"/>
+            </wp:cNvGraphicFramePr>
+            <a:graphic xmlns:a="http://schemas.openxmlformats.org/drawingml/2006/main">
+              <a:graphicData uri="http://schemas.openxmlformats.org/drawingml/2006/picture">
+                <pic:pic xmlns:pic="http://schemas.openxmlformats.org/drawingml/2006/picture">
+                  <pic:nvPicPr>
+                    <pic:cNvPr id="0" name="Picture 1"/>
+                    <pic:cNvPicPr>
+                      <a:picLocks noChangeAspect="1" noChangeArrowheads="1"/>
+                    </pic:cNvPicPr>
+                  </pic:nvPicPr>
+                  <pic:blipFill>
+                    <a:blip r:embed="rId8">
+                      <a:extLst>
+                        <a:ext uri="{28A0092B-C50C-407E-A947-70E740481C1C}">
+                          <a14:useLocalDpi xmlns:a14="http://schemas.microsoft.com/office/drawing/2010/main" val="0"/>
+                        </a:ext>
+                      </a:extLst>
+                    </a:blip>
+                    <a:srcRect/>
+                    <a:stretch>
+                      <a:fillRect/>
+                    </a:stretch>
+                  </pic:blipFill>
+                  <pic:spPr bwMode="auto">
+                    <a:xfrm>
+                      <a:off x="0" y="0"/>
+                      <a:ext cx="5753735" cy="5753735"/>
+                    </a:xfrm>
+                    <a:prstGeom prst="roundRect">
+                      <a:avLst/>
+                    </a:prstGeom>
+                    <a:noFill/>
+                    <a:ln>
+                      <a:noFill/>
+                    </a:ln>
+                  </pic:spPr>
+                </pic:pic>
+              </a:graphicData>
+            </a:graphic>
+            <wp14:sizeRelH relativeFrom="page">
+              <wp14:pctWidth>0</wp14:pctWidth>
+            </wp14:sizeRelH>
+            <wp14:sizeRelV relativeFrom="page">
+              <wp14:pctHeight>0</wp14:pctHeight>
+            </wp14:sizeRelV>
+          </wp:anchor>
+        </w:drawing>
+      </w:r>
+      <w:r>
+        <w:rPr>
+          <w:color w:val="5970A9"/>
+        </w:rPr>
+        <w:t xml:space="preserve">Aujourd’hui nous allons ensemble devoir sauver Noël ! Je sais que cela peut sembler bizarre mais récemment nous avons appris que le </w:t>
+      </w:r>
+      <w:proofErr w:type="spellStart"/>
+      <w:r>
+        <w:rPr>
+          <w:color w:val="5970A9"/>
+        </w:rPr>
+        <w:t>grinch</w:t>
+      </w:r>
+      <w:proofErr w:type="spellEnd"/>
+      <w:r>
+        <w:rPr>
+          <w:color w:val="5970A9"/>
+        </w:rPr>
+        <w:t xml:space="preserve"> à enfermer le Père </w:t>
+      </w:r>
+      <w:proofErr w:type="spellStart"/>
+      <w:r>
+        <w:rPr>
+          <w:color w:val="5970A9"/>
+        </w:rPr>
+        <w:t>Nöel</w:t>
+      </w:r>
+      <w:proofErr w:type="spellEnd"/>
+      <w:r>
+        <w:rPr>
+          <w:color w:val="5970A9"/>
+        </w:rPr>
+        <w:t xml:space="preserve"> dans un jeu vidéo reprenant bizarrement les trains de </w:t>
+      </w:r>
+      <w:proofErr w:type="spellStart"/>
+      <w:r>
+        <w:rPr>
+          <w:color w:val="5970A9"/>
+        </w:rPr>
+        <w:t>Donkey</w:t>
+      </w:r>
+      <w:proofErr w:type="spellEnd"/>
+      <w:r>
+        <w:rPr>
+          <w:color w:val="5970A9"/>
+        </w:rPr>
+        <w:t xml:space="preserve"> Kong ! Il faut vite faire en sorte que le jeu puisse de nouveau fonctionner et que tu parviennes à délivrer le Père Noël en complétant le niveau !</w:t>
+      </w:r>
+    </w:p>
+    <w:p>
+      <w:pPr>
+        <w:rPr>
+          <w:color w:val="5970A9"/>
+        </w:rPr>
+      </w:pPr>
+    </w:p>
+    <w:p>
+      <w:pPr>
+        <w:rPr>
+          <w:color w:val="5970A9"/>
+        </w:rPr>
+      </w:pPr>
+    </w:p>
+    <w:p>
+      <w:pPr>
+        <w:rPr>
+          <w:color w:val="5970A9"/>
+        </w:rPr>
+      </w:pPr>
+    </w:p>
+    <w:p>
+      <w:pPr>
+        <w:rPr>
+          <w:color w:val="5970A9"/>
+        </w:rPr>
+      </w:pPr>
+    </w:p>
+    <w:p>
+      <w:pPr>
+        <w:rPr>
+          <w:color w:val="5970A9"/>
+        </w:rPr>
+      </w:pPr>
+    </w:p>
+    <w:p>
+      <w:pPr>
+        <w:jc w:val="center"/>
+        <w:rPr>
+          <w:color w:val="5970A9"/>
+          <w:u w:val="single"/>
+        </w:rPr>
+      </w:pPr>
+      <w:r>
+        <w:rPr>
+          <w:color w:val="5970A9"/>
+          <w:u w:val="single"/>
+        </w:rPr>
+        <w:t xml:space="preserve">Le </w:t>
+      </w:r>
+      <w:r>
+        <w:rPr>
+          <w:color w:val="5970A9"/>
+          <w:u w:val="single"/>
+        </w:rPr>
+        <w:t>Python</w:t>
+      </w:r>
+      <w:r>
+        <w:rPr>
+          <w:color w:val="5970A9"/>
+          <w:u w:val="single"/>
+        </w:rPr>
+        <w:t> ?!</w:t>
+      </w:r>
+    </w:p>
+    <w:p>
+      <w:pPr>
+        <w:rPr>
+          <w:color w:val="5970A9"/>
+        </w:rPr>
+      </w:pPr>
+      <w:r>
+        <w:rPr>
+          <w:color w:val="5970A9"/>
+        </w:rPr>
+        <w:t>Je pense qu</w:t>
+      </w:r>
+      <w:r>
+        <w:rPr>
+          <w:color w:val="5970A9"/>
+        </w:rPr>
+        <w:t xml:space="preserve">’avant de commencer il serait essentiel de voir un peu comment se présente </w:t>
+      </w:r>
+      <w:r>
+        <w:rPr>
+          <w:color w:val="5970A9"/>
+        </w:rPr>
+        <w:t xml:space="preserve">le langage de programmation que tu vas utiliser, le </w:t>
+      </w:r>
+      <w:r>
+        <w:rPr>
+          <w:color w:val="5970A9"/>
+        </w:rPr>
+        <w:t>Python</w:t>
+      </w:r>
+      <w:r>
+        <w:rPr>
+          <w:color w:val="5970A9"/>
+        </w:rPr>
+        <w:t>. Pour cela on va faire un rapide tour global.</w:t>
+      </w:r>
+    </w:p>
+    <w:p>
+      <w:pPr>
+        <w:rPr>
+          <w:color w:val="5970A9"/>
+        </w:rPr>
+      </w:pPr>
+      <w:r>
+        <w:rPr>
+          <w:noProof/>
+          <w:color w:val="5970A9"/>
+        </w:rPr>
+        <w:drawing>
+          <wp:anchor distT="0" distB="0" distL="114300" distR="114300" simplePos="0" relativeHeight="251662336" behindDoc="0" locked="0" layoutInCell="1" allowOverlap="1" wp14:anchorId="642E5234" wp14:editId="7610DFE1">
+            <wp:simplePos x="0" y="0"/>
+            <wp:positionH relativeFrom="margin">
+              <wp:align>right</wp:align>
+            </wp:positionH>
+            <wp:positionV relativeFrom="paragraph">
+              <wp:posOffset>196850</wp:posOffset>
+            </wp:positionV>
+            <wp:extent cx="2221230" cy="869315"/>
+            <wp:effectExtent l="190500" t="190500" r="198120" b="197485"/>
+            <wp:wrapSquare wrapText="bothSides"/>
+            <wp:docPr id="1883346572" name="Image 6"/>
+            <wp:cNvGraphicFramePr/>
+            <a:graphic xmlns:a="http://schemas.openxmlformats.org/drawingml/2006/main">
+              <a:graphicData uri="http://schemas.openxmlformats.org/drawingml/2006/picture">
+                <pic:pic xmlns:pic="http://schemas.openxmlformats.org/drawingml/2006/picture">
+                  <pic:nvPicPr>
+                    <pic:cNvPr id="1883346572" name="Image 6"/>
+                    <pic:cNvPicPr>
+                      <a:picLocks noChangeAspect="1"/>
+                    </pic:cNvPicPr>
+                  </pic:nvPicPr>
+                  <pic:blipFill rotWithShape="1">
+                    <a:blip r:embed="rId9" cstate="print">
+                      <a:extLst>
+                        <a:ext uri="{28A0092B-C50C-407E-A947-70E740481C1C}">
+                          <a14:useLocalDpi xmlns:a14="http://schemas.microsoft.com/office/drawing/2010/main" val="0"/>
+                        </a:ext>
+                      </a:extLst>
+                    </a:blip>
+                    <a:srcRect l="11895" t="35476" r="13195" b="21889"/>
+                    <a:stretch/>
+                  </pic:blipFill>
+                  <pic:spPr bwMode="auto">
+                    <a:xfrm>
+                      <a:off x="0" y="0"/>
+                      <a:ext cx="2221230" cy="869315"/>
+                    </a:xfrm>
+                    <a:prstGeom prst="rect">
+                      <a:avLst/>
+                    </a:prstGeom>
+                    <a:ln>
+                      <a:noFill/>
+                    </a:ln>
+                    <a:effectLst>
+                      <a:outerShdw blurRad="190500" algn="tl" rotWithShape="0">
+                        <a:srgbClr val="000000">
+                          <a:alpha val="70000"/>
+                        </a:srgbClr>
+                      </a:outerShdw>
+                      <a:softEdge rad="0"/>
+                    </a:effectLst>
+                    <a:extLst>
+                      <a:ext uri="{53640926-AAD7-44D8-BBD7-CCE9431645EC}">
+                        <a14:shadowObscured xmlns:a14="http://schemas.microsoft.com/office/drawing/2010/main"/>
+                      </a:ext>
+                    </a:extLst>
+                  </pic:spPr>
+                </pic:pic>
+              </a:graphicData>
+            </a:graphic>
+            <wp14:sizeRelH relativeFrom="page">
+              <wp14:pctWidth>0</wp14:pctWidth>
+            </wp14:sizeRelH>
+            <wp14:sizeRelV relativeFrom="page">
+              <wp14:pctHeight>0</wp14:pctHeight>
+            </wp14:sizeRelV>
+          </wp:anchor>
+        </w:drawing>
+      </w:r>
+      <w:r>
+        <w:rPr>
+          <w:color w:val="5970A9"/>
+        </w:rPr>
+        <w:t>Commençons par les variables, en Python, les variables ne nécessitent pas de déclaration explicite pour réserver de l'espace mémoire. La déclaration se produit automatiquement lorsque vous assignez une valeur à une variable. Les variables peuvent être locales ou globales.</w:t>
+      </w:r>
+    </w:p>
+    <w:p>
+      <w:pPr>
+        <w:rPr>
+          <w:color w:val="5970A9"/>
+        </w:rPr>
+      </w:pPr>
+      <w:r>
+        <w:rPr>
+          <w:color w:val="5970A9"/>
+        </w:rPr>
+        <w:drawing>
+          <wp:anchor distT="0" distB="0" distL="114300" distR="114300" simplePos="0" relativeHeight="251663360" behindDoc="0" locked="0" layoutInCell="1" allowOverlap="1" wp14:anchorId="0C5696B1" wp14:editId="1D472372">
+            <wp:simplePos x="0" y="0"/>
+            <wp:positionH relativeFrom="margin">
+              <wp:align>left</wp:align>
+            </wp:positionH>
+            <wp:positionV relativeFrom="paragraph">
+              <wp:posOffset>195997</wp:posOffset>
+            </wp:positionV>
+            <wp:extent cx="2838450" cy="635635"/>
+            <wp:effectExtent l="190500" t="190500" r="190500" b="183515"/>
+            <wp:wrapSquare wrapText="bothSides"/>
+            <wp:docPr id="399190424" name="Image 1"/>
+            <wp:cNvGraphicFramePr>
+              <a:graphicFrameLocks xmlns:a="http://schemas.openxmlformats.org/drawingml/2006/main" noChangeAspect="1"/>
+            </wp:cNvGraphicFramePr>
+            <a:graphic xmlns:a="http://schemas.openxmlformats.org/drawingml/2006/main">
+              <a:graphicData uri="http://schemas.openxmlformats.org/drawingml/2006/picture">
+                <pic:pic xmlns:pic="http://schemas.openxmlformats.org/drawingml/2006/picture">
+                  <pic:nvPicPr>
+                    <pic:cNvPr id="399190424" name="Image 1"/>
+                    <pic:cNvPicPr/>
+                  </pic:nvPicPr>
+                  <pic:blipFill rotWithShape="1">
+                    <a:blip r:embed="rId10" cstate="print">
+                      <a:extLst>
+                        <a:ext uri="{28A0092B-C50C-407E-A947-70E740481C1C}">
+                          <a14:useLocalDpi xmlns:a14="http://schemas.microsoft.com/office/drawing/2010/main" val="0"/>
+                        </a:ext>
+                      </a:extLst>
+                    </a:blip>
+                    <a:srcRect l="15753" t="35346" r="11935" b="29881"/>
+                    <a:stretch/>
+                  </pic:blipFill>
+                  <pic:spPr bwMode="auto">
+                    <a:xfrm>
+                      <a:off x="0" y="0"/>
+                      <a:ext cx="2838450" cy="635635"/>
+                    </a:xfrm>
+                    <a:prstGeom prst="rect">
+                      <a:avLst/>
+                    </a:prstGeom>
+                    <a:ln>
+                      <a:noFill/>
+                    </a:ln>
+                    <a:effectLst>
+                      <a:outerShdw blurRad="190500" algn="tl" rotWithShape="0">
+                        <a:srgbClr val="000000">
+                          <a:alpha val="70000"/>
+                        </a:srgbClr>
+                      </a:outerShdw>
+                      <a:softEdge rad="0"/>
+                    </a:effectLst>
+                    <a:extLst>
+                      <a:ext uri="{53640926-AAD7-44D8-BBD7-CCE9431645EC}">
+                        <a14:shadowObscured xmlns:a14="http://schemas.microsoft.com/office/drawing/2010/main"/>
+                      </a:ext>
+                    </a:extLst>
+                  </pic:spPr>
+                </pic:pic>
+              </a:graphicData>
+            </a:graphic>
+            <wp14:sizeRelH relativeFrom="page">
+              <wp14:pctWidth>0</wp14:pctWidth>
+            </wp14:sizeRelH>
+            <wp14:sizeRelV relativeFrom="page">
+              <wp14:pctHeight>0</wp14:pctHeight>
+            </wp14:sizeRelV>
+          </wp:anchor>
+        </w:drawing>
+      </w:r>
+      <w:r>
+        <w:rPr>
+          <w:color w:val="5970A9"/>
+        </w:rPr>
+        <w:t>Le P</w:t>
+      </w:r>
+      <w:r>
+        <w:rPr>
+          <w:color w:val="5970A9"/>
+        </w:rPr>
+        <w:t>ython supporte divers types de données, y compris les entiers, les nombres à virgule flottante, les chaînes de caractères (strings), et les booléens.</w:t>
+      </w:r>
+    </w:p>
+    <w:p>
+      <w:pPr>
+        <w:rPr>
+          <w:color w:val="5970A9"/>
+        </w:rPr>
+      </w:pPr>
+      <w:r>
+        <w:rPr>
+          <w:color w:val="5970A9"/>
+        </w:rPr>
+        <w:drawing>
+          <wp:anchor distT="0" distB="0" distL="114300" distR="114300" simplePos="0" relativeHeight="251664384" behindDoc="0" locked="0" layoutInCell="1" allowOverlap="1" wp14:anchorId="1AD395BE" wp14:editId="16E9AAB8">
+            <wp:simplePos x="0" y="0"/>
+            <wp:positionH relativeFrom="margin">
+              <wp:align>right</wp:align>
+            </wp:positionH>
+            <wp:positionV relativeFrom="paragraph">
+              <wp:posOffset>734363</wp:posOffset>
+            </wp:positionV>
+            <wp:extent cx="3146425" cy="519430"/>
+            <wp:effectExtent l="190500" t="190500" r="187325" b="185420"/>
+            <wp:wrapSquare wrapText="bothSides"/>
+            <wp:docPr id="2096085051" name="Image 1" descr="Une image contenant texte, capture d’écran, carte de visite, Police&#10;&#10;Description générée automatiquement"/>
+            <wp:cNvGraphicFramePr>
+              <a:graphicFrameLocks xmlns:a="http://schemas.openxmlformats.org/drawingml/2006/main" noChangeAspect="1"/>
+            </wp:cNvGraphicFramePr>
+            <a:graphic xmlns:a="http://schemas.openxmlformats.org/drawingml/2006/main">
+              <a:graphicData uri="http://schemas.openxmlformats.org/drawingml/2006/picture">
+                <pic:pic xmlns:pic="http://schemas.openxmlformats.org/drawingml/2006/picture">
+                  <pic:nvPicPr>
+                    <pic:cNvPr id="2096085051" name="Image 1" descr="Une image contenant texte, capture d’écran, carte de visite, Police&#10;&#10;Description générée automatiquement"/>
+                    <pic:cNvPicPr/>
+                  </pic:nvPicPr>
+                  <pic:blipFill rotWithShape="1">
+                    <a:blip r:embed="rId11" cstate="print">
+                      <a:extLst>
+                        <a:ext uri="{28A0092B-C50C-407E-A947-70E740481C1C}">
+                          <a14:useLocalDpi xmlns:a14="http://schemas.microsoft.com/office/drawing/2010/main" val="0"/>
+                        </a:ext>
+                      </a:extLst>
+                    </a:blip>
+                    <a:srcRect l="11300" t="33803" r="8486" b="29694"/>
+                    <a:stretch/>
+                  </pic:blipFill>
+                  <pic:spPr bwMode="auto">
+                    <a:xfrm>
+                      <a:off x="0" y="0"/>
+                      <a:ext cx="3146425" cy="519430"/>
+                    </a:xfrm>
+                    <a:prstGeom prst="rect">
+                      <a:avLst/>
+                    </a:prstGeom>
+                    <a:ln>
+                      <a:noFill/>
+                    </a:ln>
+                    <a:effectLst>
+                      <a:outerShdw blurRad="190500" algn="tl" rotWithShape="0">
+                        <a:srgbClr val="000000">
+                          <a:alpha val="70000"/>
+                        </a:srgbClr>
+                      </a:outerShdw>
+                      <a:softEdge rad="0"/>
+                    </a:effectLst>
+                    <a:extLst>
+                      <a:ext uri="{53640926-AAD7-44D8-BBD7-CCE9431645EC}">
+                        <a14:shadowObscured xmlns:a14="http://schemas.microsoft.com/office/drawing/2010/main"/>
+                      </a:ext>
+                    </a:extLst>
+                  </pic:spPr>
+                </pic:pic>
+              </a:graphicData>
+            </a:graphic>
+            <wp14:sizeRelH relativeFrom="page">
+              <wp14:pctWidth>0</wp14:pctWidth>
+            </wp14:sizeRelH>
+            <wp14:sizeRelV relativeFrom="page">
+              <wp14:pctHeight>0</wp14:pctHeight>
+            </wp14:sizeRelV>
+          </wp:anchor>
+        </w:drawing>
+      </w:r>
+      <w:r>
+        <w:rPr>
+          <w:color w:val="5970A9"/>
+        </w:rPr>
+        <w:t xml:space="preserve">Pour ce qui est des </w:t>
+      </w:r>
+      <w:r>
+        <w:rPr>
+          <w:color w:val="5970A9"/>
+        </w:rPr>
+        <w:t>listes</w:t>
+      </w:r>
+      <w:r>
+        <w:rPr>
+          <w:color w:val="5970A9"/>
+        </w:rPr>
+        <w:t xml:space="preserve">, </w:t>
+      </w:r>
+      <w:r>
+        <w:rPr>
+          <w:color w:val="5970A9"/>
+        </w:rPr>
+        <w:t>elles</w:t>
+      </w:r>
+      <w:r>
+        <w:rPr>
+          <w:color w:val="5970A9"/>
+        </w:rPr>
+        <w:t xml:space="preserve"> peuvent </w:t>
+      </w:r>
+      <w:r>
+        <w:rPr>
+          <w:color w:val="5970A9"/>
+        </w:rPr>
+        <w:t>être redimensionnées dynamiquement et peuvent contenir des éléments de différents types.</w:t>
+      </w:r>
+      <w:r>
+        <w:rPr>
+          <w:color w:val="5970A9"/>
+        </w:rPr>
+        <w:t xml:space="preserve"> Le Python présente </w:t>
+      </w:r>
+      <w:proofErr w:type="spellStart"/>
+      <w:r>
+        <w:rPr>
+          <w:color w:val="5970A9"/>
+        </w:rPr>
+        <w:t>églement</w:t>
+      </w:r>
+      <w:proofErr w:type="spellEnd"/>
+      <w:r>
+        <w:rPr>
+          <w:color w:val="5970A9"/>
+        </w:rPr>
+        <w:t xml:space="preserve"> des c</w:t>
+      </w:r>
+      <w:r>
+        <w:rPr>
+          <w:color w:val="5970A9"/>
+        </w:rPr>
+        <w:t>ollections de paires clé-valeur</w:t>
+      </w:r>
+      <w:r>
+        <w:rPr>
+          <w:color w:val="5970A9"/>
+        </w:rPr>
+        <w:t>, des c</w:t>
+      </w:r>
+      <w:r>
+        <w:rPr>
+          <w:color w:val="5970A9"/>
+        </w:rPr>
+        <w:t>ollections immuables d'éléments qui peuvent être de différents types</w:t>
+      </w:r>
+      <w:r>
+        <w:rPr>
+          <w:color w:val="5970A9"/>
+        </w:rPr>
+        <w:t xml:space="preserve"> mais aussi des c</w:t>
+      </w:r>
+      <w:r>
+        <w:rPr>
+          <w:color w:val="5970A9"/>
+        </w:rPr>
+        <w:t>ollections non ordonnées de valeurs uniques.</w:t>
+      </w:r>
+    </w:p>
+    <w:p>
+      <w:pPr>
+        <w:rPr>
+          <w:color w:val="5970A9"/>
+        </w:rPr>
+      </w:pPr>
+      <w:r>
+        <w:rPr>
+          <w:color w:val="5970A9"/>
+        </w:rPr>
+        <w:drawing>
+          <wp:anchor distT="0" distB="0" distL="114300" distR="114300" simplePos="0" relativeHeight="251665408" behindDoc="0" locked="0" layoutInCell="1" allowOverlap="1" wp14:anchorId="67D3401B" wp14:editId="11AF8E10">
+            <wp:simplePos x="0" y="0"/>
+            <wp:positionH relativeFrom="margin">
+              <wp:align>left</wp:align>
+            </wp:positionH>
+            <wp:positionV relativeFrom="paragraph">
+              <wp:posOffset>192685</wp:posOffset>
+            </wp:positionV>
+            <wp:extent cx="1827530" cy="1950085"/>
+            <wp:effectExtent l="190500" t="190500" r="191770" b="183515"/>
+            <wp:wrapSquare wrapText="bothSides"/>
+            <wp:docPr id="2114077370" name="Image 1" descr="Une image contenant texte, capture d’écran, logiciel, Police&#10;&#10;Description générée automatiquement"/>
+            <wp:cNvGraphicFramePr>
+              <a:graphicFrameLocks xmlns:a="http://schemas.openxmlformats.org/drawingml/2006/main" noChangeAspect="1"/>
+            </wp:cNvGraphicFramePr>
+            <a:graphic xmlns:a="http://schemas.openxmlformats.org/drawingml/2006/main">
+              <a:graphicData uri="http://schemas.openxmlformats.org/drawingml/2006/picture">
+                <pic:pic xmlns:pic="http://schemas.openxmlformats.org/drawingml/2006/picture">
+                  <pic:nvPicPr>
+                    <pic:cNvPr id="2114077370" name="Image 1" descr="Une image contenant texte, capture d’écran, logiciel, Police&#10;&#10;Description générée automatiquement"/>
+                    <pic:cNvPicPr/>
+                  </pic:nvPicPr>
+                  <pic:blipFill rotWithShape="1">
+                    <a:blip r:embed="rId12" cstate="print">
+                      <a:extLst>
+                        <a:ext uri="{28A0092B-C50C-407E-A947-70E740481C1C}">
+                          <a14:useLocalDpi xmlns:a14="http://schemas.microsoft.com/office/drawing/2010/main" val="0"/>
+                        </a:ext>
+                      </a:extLst>
+                    </a:blip>
+                    <a:srcRect l="12707" t="19797" r="16437" b="16720"/>
+                    <a:stretch/>
+                  </pic:blipFill>
+                  <pic:spPr bwMode="auto">
+                    <a:xfrm>
+                      <a:off x="0" y="0"/>
+                      <a:ext cx="1827530" cy="1950085"/>
+                    </a:xfrm>
+                    <a:prstGeom prst="rect">
+                      <a:avLst/>
+                    </a:prstGeom>
+                    <a:ln>
+                      <a:noFill/>
+                    </a:ln>
+                    <a:effectLst>
+                      <a:outerShdw blurRad="190500" algn="tl" rotWithShape="0">
+                        <a:srgbClr val="000000">
+                          <a:alpha val="70000"/>
+                        </a:srgbClr>
+                      </a:outerShdw>
+                      <a:softEdge rad="0"/>
+                    </a:effectLst>
+                    <a:extLst>
+                      <a:ext uri="{53640926-AAD7-44D8-BBD7-CCE9431645EC}">
+                        <a14:shadowObscured xmlns:a14="http://schemas.microsoft.com/office/drawing/2010/main"/>
+                      </a:ext>
+                    </a:extLst>
+                  </pic:spPr>
+                </pic:pic>
+              </a:graphicData>
+            </a:graphic>
+            <wp14:sizeRelH relativeFrom="page">
+              <wp14:pctWidth>0</wp14:pctWidth>
+            </wp14:sizeRelH>
+            <wp14:sizeRelV relativeFrom="page">
+              <wp14:pctHeight>0</wp14:pctHeight>
+            </wp14:sizeRelV>
+          </wp:anchor>
+        </w:drawing>
+      </w:r>
+    </w:p>
+    <w:p>
+      <w:pPr>
+        <w:rPr>
+          <w:color w:val="5970A9"/>
+        </w:rPr>
+      </w:pPr>
+      <w:r>
+        <w:rPr>
+          <w:color w:val="5970A9"/>
+        </w:rPr>
+        <w:t xml:space="preserve">Python prend en charge les boucles </w:t>
+      </w:r>
+      <w:r>
+        <w:rPr>
+          <w:rStyle w:val="CodeHTML"/>
+          <w:rFonts w:asciiTheme="minorHAnsi" w:eastAsiaTheme="majorEastAsia" w:hAnsiTheme="minorHAnsi"/>
+          <w:color w:val="5970A9"/>
+        </w:rPr>
+        <w:t>for</w:t>
+      </w:r>
+      <w:r>
+        <w:rPr>
+          <w:color w:val="5970A9"/>
+        </w:rPr>
+        <w:t xml:space="preserve"> et </w:t>
+      </w:r>
+      <w:proofErr w:type="spellStart"/>
+      <w:r>
+        <w:rPr>
+          <w:rStyle w:val="CodeHTML"/>
+          <w:rFonts w:asciiTheme="minorHAnsi" w:eastAsiaTheme="majorEastAsia" w:hAnsiTheme="minorHAnsi"/>
+          <w:color w:val="5970A9"/>
+        </w:rPr>
+        <w:t>while</w:t>
+      </w:r>
+      <w:proofErr w:type="spellEnd"/>
+      <w:r>
+        <w:rPr>
+          <w:color w:val="5970A9"/>
+        </w:rPr>
+        <w:t xml:space="preserve">, ainsi que les structures conditionnelles </w:t>
+      </w:r>
+      <w:r>
+        <w:rPr>
+          <w:rStyle w:val="CodeHTML"/>
+          <w:rFonts w:asciiTheme="minorHAnsi" w:eastAsiaTheme="majorEastAsia" w:hAnsiTheme="minorHAnsi"/>
+          <w:color w:val="5970A9"/>
+        </w:rPr>
+        <w:t>if</w:t>
+      </w:r>
+      <w:r>
+        <w:rPr>
+          <w:color w:val="5970A9"/>
+        </w:rPr>
+        <w:t xml:space="preserve">, </w:t>
+      </w:r>
+      <w:proofErr w:type="spellStart"/>
+      <w:r>
+        <w:rPr>
+          <w:rStyle w:val="CodeHTML"/>
+          <w:rFonts w:asciiTheme="minorHAnsi" w:eastAsiaTheme="majorEastAsia" w:hAnsiTheme="minorHAnsi"/>
+          <w:color w:val="5970A9"/>
+        </w:rPr>
+        <w:t>elif</w:t>
+      </w:r>
+      <w:proofErr w:type="spellEnd"/>
+      <w:r>
+        <w:rPr>
+          <w:color w:val="5970A9"/>
+        </w:rPr>
+        <w:t xml:space="preserve"> et </w:t>
+      </w:r>
+      <w:proofErr w:type="spellStart"/>
+      <w:r>
+        <w:rPr>
+          <w:rStyle w:val="CodeHTML"/>
+          <w:rFonts w:asciiTheme="minorHAnsi" w:eastAsiaTheme="majorEastAsia" w:hAnsiTheme="minorHAnsi"/>
+          <w:color w:val="5970A9"/>
+        </w:rPr>
+        <w:t>else</w:t>
+      </w:r>
+      <w:proofErr w:type="spellEnd"/>
+      <w:r>
+        <w:rPr>
+          <w:color w:val="5970A9"/>
+        </w:rPr>
+        <w:t>.</w:t>
+      </w:r>
+    </w:p>
+    <w:p>
+      <w:pPr>
+        <w:rPr>
+          <w:color w:val="5970A9"/>
+        </w:rPr>
+      </w:pPr>
+    </w:p>
+    <w:p>
+      <w:pPr>
+        <w:rPr>
+          <w:color w:val="5970A9"/>
+        </w:rPr>
+      </w:pPr>
+    </w:p>
+    <w:p>
+      <w:pPr>
+        <w:rPr>
+          <w:color w:val="5970A9"/>
+        </w:rPr>
+      </w:pPr>
+    </w:p>
+    <w:p>
+      <w:pPr>
+        <w:rPr>
+          <w:color w:val="5970A9"/>
+        </w:rPr>
+      </w:pPr>
+    </w:p>
+    <w:p>
+      <w:pPr>
+        <w:rPr>
+          <w:color w:val="5970A9"/>
+        </w:rPr>
+      </w:pPr>
+    </w:p>
+    <w:p>
+      <w:pPr>
+        <w:rPr>
+          <w:color w:val="5970A9"/>
+        </w:rPr>
+      </w:pPr>
+    </w:p>
+    <w:p>
+      <w:pPr>
+        <w:rPr>
+          <w:color w:val="5970A9"/>
+        </w:rPr>
+      </w:pPr>
+    </w:p>
+    <w:p>
+      <w:pPr>
+        <w:rPr>
+          <w:color w:val="5970A9"/>
+        </w:rPr>
+      </w:pPr>
+      <w:r>
+        <w:rPr>
+          <w:color w:val="5970A9"/>
+        </w:rPr>
+        <w:drawing>
+          <wp:anchor distT="0" distB="0" distL="114300" distR="114300" simplePos="0" relativeHeight="251666432" behindDoc="0" locked="0" layoutInCell="1" allowOverlap="1" wp14:anchorId="275071A0" wp14:editId="21B9C6E9">
+            <wp:simplePos x="0" y="0"/>
+            <wp:positionH relativeFrom="margin">
+              <wp:align>right</wp:align>
+            </wp:positionH>
+            <wp:positionV relativeFrom="paragraph">
+              <wp:posOffset>196215</wp:posOffset>
+            </wp:positionV>
+            <wp:extent cx="2732214" cy="550503"/>
+            <wp:effectExtent l="190500" t="190500" r="182880" b="193040"/>
+            <wp:wrapSquare wrapText="bothSides"/>
+            <wp:docPr id="2087773728" name="Image 1" descr="Une image contenant texte, capture d’écran, Police&#10;&#10;Description générée automatiquement"/>
+            <wp:cNvGraphicFramePr>
+              <a:graphicFrameLocks xmlns:a="http://schemas.openxmlformats.org/drawingml/2006/main" noChangeAspect="1"/>
+            </wp:cNvGraphicFramePr>
+            <a:graphic xmlns:a="http://schemas.openxmlformats.org/drawingml/2006/main">
+              <a:graphicData uri="http://schemas.openxmlformats.org/drawingml/2006/picture">
+                <pic:pic xmlns:pic="http://schemas.openxmlformats.org/drawingml/2006/picture">
+                  <pic:nvPicPr>
+                    <pic:cNvPr id="2087773728" name="Image 1" descr="Une image contenant texte, capture d’écran, Police&#10;&#10;Description générée automatiquement"/>
+                    <pic:cNvPicPr/>
+                  </pic:nvPicPr>
+                  <pic:blipFill rotWithShape="1">
+                    <a:blip r:embed="rId13">
+                      <a:extLst>
+                        <a:ext uri="{28A0092B-C50C-407E-A947-70E740481C1C}">
+                          <a14:useLocalDpi xmlns:a14="http://schemas.microsoft.com/office/drawing/2010/main" val="0"/>
+                        </a:ext>
+                      </a:extLst>
+                    </a:blip>
+                    <a:srcRect l="11888" t="39577" r="13662" b="33802"/>
+                    <a:stretch/>
+                  </pic:blipFill>
+                  <pic:spPr bwMode="auto">
+                    <a:xfrm>
+                      <a:off x="0" y="0"/>
+                      <a:ext cx="2732214" cy="550503"/>
+                    </a:xfrm>
+                    <a:prstGeom prst="rect">
+                      <a:avLst/>
+                    </a:prstGeom>
+                    <a:ln>
+                      <a:noFill/>
+                    </a:ln>
+                    <a:effectLst>
+                      <a:outerShdw blurRad="190500" algn="tl" rotWithShape="0">
+                        <a:srgbClr val="000000">
+                          <a:alpha val="70000"/>
+                        </a:srgbClr>
+                      </a:outerShdw>
+                      <a:softEdge rad="0"/>
+                    </a:effectLst>
+                    <a:extLst>
+                      <a:ext uri="{53640926-AAD7-44D8-BBD7-CCE9431645EC}">
+                        <a14:shadowObscured xmlns:a14="http://schemas.microsoft.com/office/drawing/2010/main"/>
+                      </a:ext>
+                    </a:extLst>
+                  </pic:spPr>
+                </pic:pic>
+              </a:graphicData>
+            </a:graphic>
+            <wp14:sizeRelH relativeFrom="page">
+              <wp14:pctWidth>0</wp14:pctWidth>
+            </wp14:sizeRelH>
+            <wp14:sizeRelV relativeFrom="page">
+              <wp14:pctHeight>0</wp14:pctHeight>
+            </wp14:sizeRelV>
+          </wp:anchor>
+        </w:drawing>
+      </w:r>
+      <w:r>
+        <w:rPr>
+          <w:color w:val="5970A9"/>
+        </w:rPr>
+        <w:t xml:space="preserve">Les fonctions en Python sont définies en utilisant le mot-clé </w:t>
+      </w:r>
+      <w:proofErr w:type="spellStart"/>
+      <w:r>
+        <w:rPr>
+          <w:rStyle w:val="CodeHTML"/>
+          <w:rFonts w:asciiTheme="minorHAnsi" w:eastAsiaTheme="majorEastAsia" w:hAnsiTheme="minorHAnsi"/>
+          <w:color w:val="5970A9"/>
+        </w:rPr>
+        <w:t>def</w:t>
+      </w:r>
+      <w:proofErr w:type="spellEnd"/>
+      <w:r>
+        <w:rPr>
+          <w:color w:val="5970A9"/>
+        </w:rPr>
+        <w:t xml:space="preserve"> et peuvent avoir des paramètres. Elles peuvent renvoyer des valeurs.</w:t>
+      </w:r>
+    </w:p>
+    <w:p>
+      <w:pPr>
+        <w:rPr>
+          <w:color w:val="5970A9"/>
+        </w:rPr>
+      </w:pPr>
+      <w:r>
+        <w:rPr>
+          <w:color w:val="5970A9"/>
+        </w:rPr>
+        <w:drawing>
+          <wp:anchor distT="0" distB="0" distL="114300" distR="114300" simplePos="0" relativeHeight="251667456" behindDoc="0" locked="0" layoutInCell="1" allowOverlap="1" wp14:anchorId="22BBB261" wp14:editId="502CFB88">
+            <wp:simplePos x="0" y="0"/>
+            <wp:positionH relativeFrom="margin">
+              <wp:align>left</wp:align>
+            </wp:positionH>
+            <wp:positionV relativeFrom="paragraph">
+              <wp:posOffset>195973</wp:posOffset>
+            </wp:positionV>
+            <wp:extent cx="2372995" cy="1319530"/>
+            <wp:effectExtent l="190500" t="190500" r="198755" b="185420"/>
+            <wp:wrapSquare wrapText="bothSides"/>
+            <wp:docPr id="1202864308" name="Image 1" descr="Une image contenant texte, capture d’écran, Police&#10;&#10;Description générée automatiquement"/>
+            <wp:cNvGraphicFramePr>
+              <a:graphicFrameLocks xmlns:a="http://schemas.openxmlformats.org/drawingml/2006/main" noChangeAspect="1"/>
+            </wp:cNvGraphicFramePr>
+            <a:graphic xmlns:a="http://schemas.openxmlformats.org/drawingml/2006/main">
+              <a:graphicData uri="http://schemas.openxmlformats.org/drawingml/2006/picture">
+                <pic:pic xmlns:pic="http://schemas.openxmlformats.org/drawingml/2006/picture">
+                  <pic:nvPicPr>
+                    <pic:cNvPr id="1202864308" name="Image 1" descr="Une image contenant texte, capture d’écran, Police&#10;&#10;Description générée automatiquement"/>
+                    <pic:cNvPicPr/>
+                  </pic:nvPicPr>
+                  <pic:blipFill rotWithShape="1">
+                    <a:blip r:embed="rId14">
+                      <a:extLst>
+                        <a:ext uri="{28A0092B-C50C-407E-A947-70E740481C1C}">
+                          <a14:useLocalDpi xmlns:a14="http://schemas.microsoft.com/office/drawing/2010/main" val="0"/>
+                        </a:ext>
+                      </a:extLst>
+                    </a:blip>
+                    <a:srcRect l="12760" t="27155" r="14384" b="23505"/>
+                    <a:stretch/>
+                  </pic:blipFill>
+                  <pic:spPr bwMode="auto">
+                    <a:xfrm>
+                      <a:off x="0" y="0"/>
+                      <a:ext cx="2372995" cy="1319530"/>
+                    </a:xfrm>
+                    <a:prstGeom prst="rect">
+                      <a:avLst/>
+                    </a:prstGeom>
+                    <a:ln>
+                      <a:noFill/>
+                    </a:ln>
+                    <a:effectLst>
+                      <a:outerShdw blurRad="190500" algn="tl" rotWithShape="0">
+                        <a:srgbClr val="000000">
+                          <a:alpha val="70000"/>
+                        </a:srgbClr>
+                      </a:outerShdw>
+                      <a:softEdge rad="0"/>
+                    </a:effectLst>
+                    <a:extLst>
+                      <a:ext uri="{53640926-AAD7-44D8-BBD7-CCE9431645EC}">
+                        <a14:shadowObscured xmlns:a14="http://schemas.microsoft.com/office/drawing/2010/main"/>
+                      </a:ext>
+                    </a:extLst>
+                  </pic:spPr>
+                </pic:pic>
+              </a:graphicData>
+            </a:graphic>
+            <wp14:sizeRelH relativeFrom="page">
+              <wp14:pctWidth>0</wp14:pctWidth>
+            </wp14:sizeRelH>
+            <wp14:sizeRelV relativeFrom="page">
+              <wp14:pctHeight>0</wp14:pctHeight>
+            </wp14:sizeRelV>
+          </wp:anchor>
+        </w:drawing>
+      </w:r>
+    </w:p>
+    <w:p>
+      <w:pPr>
+        <w:rPr>
+          <w:color w:val="5970A9"/>
+        </w:rPr>
+      </w:pPr>
+    </w:p>
+    <w:p>
+      <w:pPr>
+        <w:rPr>
+          <w:color w:val="5970A9"/>
+        </w:rPr>
+      </w:pPr>
+      <w:r>
+        <w:rPr>
+          <w:color w:val="5970A9"/>
+        </w:rPr>
+        <w:t>Python est un langage orienté objet, permettant de définir des classes et de créer des instances d'objets.</w:t>
+      </w:r>
+    </w:p>
+    <w:p>
+      <w:pPr>
+        <w:rPr>
+          <w:color w:val="5970A9"/>
+        </w:rPr>
+      </w:pPr>
+    </w:p>
+    <w:p>
+      <w:pPr>
+        <w:rPr>
+          <w:color w:val="5970A9"/>
+        </w:rPr>
+      </w:pPr>
+    </w:p>
+    <w:p>
+      <w:pPr>
+        <w:rPr>
+          <w:color w:val="5970A9"/>
+        </w:rPr>
+      </w:pPr>
+      <w:r>
+        <w:rPr>
+          <w:color w:val="5970A9"/>
+        </w:rPr>
+        <w:t>Python facilite la lecture et l'écriture de fichiers, avec un support intégré pour plusieurs formats de fichier.</w:t>
+      </w:r>
+    </w:p>
+    <w:p>
+      <w:pPr>
+        <w:rPr>
+          <w:color w:val="5970A9"/>
+        </w:rPr>
+      </w:pPr>
+      <w:r>
+        <w:rPr>
+          <w:color w:val="5970A9"/>
+        </w:rPr>
+        <w:drawing>
+          <wp:anchor distT="0" distB="0" distL="114300" distR="114300" simplePos="0" relativeHeight="251668480" behindDoc="0" locked="0" layoutInCell="1" allowOverlap="1" wp14:anchorId="12D0B4DF" wp14:editId="2FE60098">
+            <wp:simplePos x="0" y="0"/>
+            <wp:positionH relativeFrom="margin">
+              <wp:align>center</wp:align>
+            </wp:positionH>
+            <wp:positionV relativeFrom="paragraph">
+              <wp:posOffset>189865</wp:posOffset>
+            </wp:positionV>
+            <wp:extent cx="4504682" cy="689566"/>
+            <wp:effectExtent l="190500" t="190500" r="182245" b="187325"/>
+            <wp:wrapSquare wrapText="bothSides"/>
+            <wp:docPr id="656956019" name="Image 1" descr="Une image contenant texte, capture d’écran, Police, multimédia&#10;&#10;Description générée automatiquement"/>
+            <wp:cNvGraphicFramePr>
+              <a:graphicFrameLocks xmlns:a="http://schemas.openxmlformats.org/drawingml/2006/main" noChangeAspect="1"/>
+            </wp:cNvGraphicFramePr>
+            <a:graphic xmlns:a="http://schemas.openxmlformats.org/drawingml/2006/main">
+              <a:graphicData uri="http://schemas.openxmlformats.org/drawingml/2006/picture">
+                <pic:pic xmlns:pic="http://schemas.openxmlformats.org/drawingml/2006/picture">
+                  <pic:nvPicPr>
+                    <pic:cNvPr id="656956019" name="Image 1" descr="Une image contenant texte, capture d’écran, Police, multimédia&#10;&#10;Description générée automatiquement"/>
+                    <pic:cNvPicPr/>
+                  </pic:nvPicPr>
+                  <pic:blipFill rotWithShape="1">
+                    <a:blip r:embed="rId15">
+                      <a:extLst>
+                        <a:ext uri="{28A0092B-C50C-407E-A947-70E740481C1C}">
+                          <a14:useLocalDpi xmlns:a14="http://schemas.microsoft.com/office/drawing/2010/main" val="0"/>
+                        </a:ext>
+                      </a:extLst>
+                    </a:blip>
+                    <a:srcRect l="10524" t="39654" r="11219" b="33690"/>
+                    <a:stretch/>
+                  </pic:blipFill>
+                  <pic:spPr bwMode="auto">
+                    <a:xfrm>
+                      <a:off x="0" y="0"/>
+                      <a:ext cx="4504682" cy="689566"/>
+                    </a:xfrm>
+                    <a:prstGeom prst="rect">
+                      <a:avLst/>
+                    </a:prstGeom>
+                    <a:ln>
+                      <a:noFill/>
+                    </a:ln>
+                    <a:effectLst>
+                      <a:outerShdw blurRad="190500" algn="tl" rotWithShape="0">
+                        <a:srgbClr val="000000">
+                          <a:alpha val="70000"/>
+                        </a:srgbClr>
+                      </a:outerShdw>
+                      <a:softEdge rad="0"/>
+                    </a:effectLst>
+                    <a:extLst>
+                      <a:ext uri="{53640926-AAD7-44D8-BBD7-CCE9431645EC}">
+                        <a14:shadowObscured xmlns:a14="http://schemas.microsoft.com/office/drawing/2010/main"/>
+                      </a:ext>
+                    </a:extLst>
+                  </pic:spPr>
+                </pic:pic>
+              </a:graphicData>
+            </a:graphic>
+            <wp14:sizeRelH relativeFrom="page">
+              <wp14:pctWidth>0</wp14:pctWidth>
+            </wp14:sizeRelH>
+            <wp14:sizeRelV relativeFrom="page">
+              <wp14:pctHeight>0</wp14:pctHeight>
+            </wp14:sizeRelV>
+          </wp:anchor>
+        </w:drawing>
+      </w:r>
+    </w:p>
+    <w:p>
+      <w:pPr>
+        <w:rPr>
+          <w:color w:val="5970A9"/>
+        </w:rPr>
+      </w:pPr>
+    </w:p>
+    <w:p>
+      <w:pPr>
+        <w:rPr>
+          <w:color w:val="5970A9"/>
+        </w:rPr>
+      </w:pPr>
+    </w:p>
+    <w:p>
+      <w:pPr>
+        <w:rPr>
+          <w:color w:val="5970A9"/>
+        </w:rPr>
+      </w:pPr>
+    </w:p>
+    <w:p>
+      <w:pPr>
+        <w:rPr>
+          <w:color w:val="5970A9"/>
+        </w:rPr>
+      </w:pPr>
+      <w:r>
+        <w:rPr>
+          <w:color w:val="5970A9"/>
+        </w:rPr>
+        <w:drawing>
+          <wp:anchor distT="0" distB="0" distL="114300" distR="114300" simplePos="0" relativeHeight="251669504" behindDoc="0" locked="0" layoutInCell="1" allowOverlap="1" wp14:anchorId="53D3147D" wp14:editId="2BD1291C">
+            <wp:simplePos x="0" y="0"/>
+            <wp:positionH relativeFrom="margin">
+              <wp:align>right</wp:align>
+            </wp:positionH>
+            <wp:positionV relativeFrom="paragraph">
+              <wp:posOffset>397070</wp:posOffset>
+            </wp:positionV>
+            <wp:extent cx="2378075" cy="381635"/>
+            <wp:effectExtent l="190500" t="190500" r="193675" b="189865"/>
+            <wp:wrapSquare wrapText="bothSides"/>
+            <wp:docPr id="2145516295" name="Image 1" descr="Une image contenant texte, capture d’écran, Police, conception&#10;&#10;Description générée automatiquement"/>
+            <wp:cNvGraphicFramePr>
+              <a:graphicFrameLocks xmlns:a="http://schemas.openxmlformats.org/drawingml/2006/main" noChangeAspect="1"/>
+            </wp:cNvGraphicFramePr>
+            <a:graphic xmlns:a="http://schemas.openxmlformats.org/drawingml/2006/main">
+              <a:graphicData uri="http://schemas.openxmlformats.org/drawingml/2006/picture">
+                <pic:pic xmlns:pic="http://schemas.openxmlformats.org/drawingml/2006/picture">
+                  <pic:nvPicPr>
+                    <pic:cNvPr id="2145516295" name="Image 1" descr="Une image contenant texte, capture d’écran, Police, conception&#10;&#10;Description générée automatiquement"/>
+                    <pic:cNvPicPr/>
+                  </pic:nvPicPr>
+                  <pic:blipFill rotWithShape="1">
+                    <a:blip r:embed="rId16">
+                      <a:extLst>
+                        <a:ext uri="{28A0092B-C50C-407E-A947-70E740481C1C}">
+                          <a14:useLocalDpi xmlns:a14="http://schemas.microsoft.com/office/drawing/2010/main" val="0"/>
+                        </a:ext>
+                      </a:extLst>
+                    </a:blip>
+                    <a:srcRect l="13925" t="43188" r="15803" b="36609"/>
+                    <a:stretch/>
+                  </pic:blipFill>
+                  <pic:spPr bwMode="auto">
+                    <a:xfrm>
+                      <a:off x="0" y="0"/>
+                      <a:ext cx="2378075" cy="381635"/>
+                    </a:xfrm>
+                    <a:prstGeom prst="rect">
+                      <a:avLst/>
+                    </a:prstGeom>
+                    <a:ln>
+                      <a:noFill/>
+                    </a:ln>
+                    <a:effectLst>
+                      <a:outerShdw blurRad="190500" algn="tl" rotWithShape="0">
+                        <a:srgbClr val="000000">
+                          <a:alpha val="70000"/>
+                        </a:srgbClr>
+                      </a:outerShdw>
+                      <a:softEdge rad="0"/>
+                    </a:effectLst>
+                    <a:extLst>
+                      <a:ext uri="{53640926-AAD7-44D8-BBD7-CCE9431645EC}">
+                        <a14:shadowObscured xmlns:a14="http://schemas.microsoft.com/office/drawing/2010/main"/>
+                      </a:ext>
+                    </a:extLst>
+                  </pic:spPr>
+                </pic:pic>
+              </a:graphicData>
+            </a:graphic>
+            <wp14:sizeRelH relativeFrom="page">
+              <wp14:pctWidth>0</wp14:pctWidth>
+            </wp14:sizeRelH>
+            <wp14:sizeRelV relativeFrom="page">
+              <wp14:pctHeight>0</wp14:pctHeight>
+            </wp14:sizeRelV>
+          </wp:anchor>
+        </w:drawing>
+      </w:r>
+      <w:r>
+        <w:rPr>
+          <w:color w:val="5970A9"/>
+        </w:rPr>
+        <w:t xml:space="preserve">Une grande force de Python réside dans sa vaste gamme de bibliothèques et de </w:t>
+      </w:r>
+      <w:proofErr w:type="spellStart"/>
+      <w:r>
+        <w:rPr>
+          <w:color w:val="5970A9"/>
+        </w:rPr>
+        <w:t>frameworks</w:t>
+      </w:r>
+      <w:proofErr w:type="spellEnd"/>
+      <w:r>
+        <w:rPr>
+          <w:color w:val="5970A9"/>
+        </w:rPr>
+        <w:t>, qui s'étendent sur divers domaines comme l'analyse de données, le web, l'apprentissage automatique, etc.</w:t>
+      </w:r>
+    </w:p>
+    <w:p>
+      <w:pPr>
+        <w:rPr>
+          <w:color w:val="5970A9"/>
+        </w:rPr>
+      </w:pPr>
+    </w:p>
+    <w:p>
+      <w:pPr>
+        <w:rPr>
+          <w:color w:val="5970A9"/>
+        </w:rPr>
+      </w:pPr>
+      <w:r>
+        <w:rPr>
+          <w:color w:val="5970A9"/>
+        </w:rPr>
+        <w:drawing>
+          <wp:anchor distT="0" distB="0" distL="114300" distR="114300" simplePos="0" relativeHeight="251670528" behindDoc="0" locked="0" layoutInCell="1" allowOverlap="1" wp14:anchorId="07CB1109" wp14:editId="245FFE67">
+            <wp:simplePos x="0" y="0"/>
+            <wp:positionH relativeFrom="margin">
+              <wp:align>left</wp:align>
+            </wp:positionH>
+            <wp:positionV relativeFrom="paragraph">
+              <wp:posOffset>8255</wp:posOffset>
+            </wp:positionV>
+            <wp:extent cx="2361565" cy="622935"/>
+            <wp:effectExtent l="190500" t="190500" r="191135" b="196215"/>
+            <wp:wrapSquare wrapText="bothSides"/>
+            <wp:docPr id="1337320606" name="Image 1" descr="Une image contenant texte, capture d’écran, Police, multimédia&#10;&#10;Description générée automatiquement"/>
+            <wp:cNvGraphicFramePr>
+              <a:graphicFrameLocks xmlns:a="http://schemas.openxmlformats.org/drawingml/2006/main" noChangeAspect="1"/>
+            </wp:cNvGraphicFramePr>
+            <a:graphic xmlns:a="http://schemas.openxmlformats.org/drawingml/2006/main">
+              <a:graphicData uri="http://schemas.openxmlformats.org/drawingml/2006/picture">
+                <pic:pic xmlns:pic="http://schemas.openxmlformats.org/drawingml/2006/picture">
+                  <pic:nvPicPr>
+                    <pic:cNvPr id="1337320606" name="Image 1" descr="Une image contenant texte, capture d’écran, Police, multimédia&#10;&#10;Description générée automatiquement"/>
+                    <pic:cNvPicPr/>
+                  </pic:nvPicPr>
+                  <pic:blipFill rotWithShape="1">
+                    <a:blip r:embed="rId17">
+                      <a:extLst>
+                        <a:ext uri="{28A0092B-C50C-407E-A947-70E740481C1C}">
+                          <a14:useLocalDpi xmlns:a14="http://schemas.microsoft.com/office/drawing/2010/main" val="0"/>
+                        </a:ext>
+                      </a:extLst>
+                    </a:blip>
+                    <a:srcRect l="15097" t="39322" r="17368" b="34018"/>
+                    <a:stretch/>
+                  </pic:blipFill>
+                  <pic:spPr bwMode="auto">
+                    <a:xfrm>
+                      <a:off x="0" y="0"/>
+                      <a:ext cx="2361565" cy="622935"/>
+                    </a:xfrm>
+                    <a:prstGeom prst="rect">
+                      <a:avLst/>
+                    </a:prstGeom>
+                    <a:ln>
+                      <a:noFill/>
+                    </a:ln>
+                    <a:effectLst>
+                      <a:outerShdw blurRad="190500" algn="tl" rotWithShape="0">
+                        <a:srgbClr val="000000">
+                          <a:alpha val="70000"/>
+                        </a:srgbClr>
+                      </a:outerShdw>
+                      <a:softEdge rad="0"/>
+                    </a:effectLst>
+                    <a:extLst>
+                      <a:ext uri="{53640926-AAD7-44D8-BBD7-CCE9431645EC}">
+                        <a14:shadowObscured xmlns:a14="http://schemas.microsoft.com/office/drawing/2010/main"/>
+                      </a:ext>
+                    </a:extLst>
+                  </pic:spPr>
+                </pic:pic>
+              </a:graphicData>
+            </a:graphic>
+            <wp14:sizeRelH relativeFrom="page">
+              <wp14:pctWidth>0</wp14:pctWidth>
+            </wp14:sizeRelH>
+            <wp14:sizeRelV relativeFrom="page">
+              <wp14:pctHeight>0</wp14:pctHeight>
+            </wp14:sizeRelV>
+          </wp:anchor>
+        </w:drawing>
+      </w:r>
+      <w:r>
+        <w:rPr>
+          <w:color w:val="5970A9"/>
+        </w:rPr>
+        <w:t>La syntaxe de Python est claire et concise, ce qui facilite l'apprentissage et la lecture du code.</w:t>
+      </w:r>
+    </w:p>
+    <w:p>
+      <w:pPr>
+        <w:rPr>
+          <w:color w:val="5970A9"/>
+        </w:rPr>
+      </w:pPr>
+    </w:p>
+    <w:p>
+      <w:pPr>
+        <w:rPr>
+          <w:color w:val="5970A9"/>
+        </w:rPr>
+      </w:pPr>
     </w:p>
     <w:sectPr>
-      <w:headerReference w:type="default" r:id="rId7"/>
+      <w:headerReference w:type="default" r:id="rId18"/>
       <w:pgSz w:w="11906" w:h="16838"/>
       <w:pgMar w:top="1417" w:right="1417" w:bottom="1417" w:left="1417" w:header="708" w:footer="708" w:gutter="0"/>
       <w:cols w:space="708"/>
@@ -1162,6 +2531,19 @@
     <w:uiPriority w:val="99"/>
     <w:rsid w:val="00695D28"/>
   </w:style>
+  <w:style w:type="character" w:styleId="CodeHTML">
+    <w:name w:val="HTML Code"/>
+    <w:basedOn w:val="Policepardfaut"/>
+    <w:uiPriority w:val="99"/>
+    <w:semiHidden/>
+    <w:unhideWhenUsed/>
+    <w:rsid w:val="00D32778"/>
+    <w:rPr>
+      <w:rFonts w:ascii="Courier New" w:eastAsia="Times New Roman" w:hAnsi="Courier New" w:cs="Courier New"/>
+      <w:sz w:val="20"/>
+      <w:szCs w:val="20"/>
+    </w:rPr>
+  </w:style>
 </w:styles>
 </file>
 
@@ -1458,4 +2840,16 @@
     </a:ext>
   </a:extLst>
 </a:theme>
+</file>
+
+<file path=customXml/item1.xml><?xml version="1.0" encoding="utf-8"?>
+<b:Sources xmlns:b="http://schemas.openxmlformats.org/officeDocument/2006/bibliography" xmlns="http://schemas.openxmlformats.org/officeDocument/2006/bibliography" SelectedStyle="\APASixthEditionOfficeOnline.xsl" StyleName="APA" Version="6"/>
+</file>
+
+<file path=customXml/itemProps1.xml><?xml version="1.0" encoding="utf-8"?>
+<ds:datastoreItem xmlns:ds="http://schemas.openxmlformats.org/officeDocument/2006/customXml" ds:itemID="{31338C69-1AC6-4BA4-9326-F4AFF1A8B29A}">
+  <ds:schemaRefs>
+    <ds:schemaRef ds:uri="http://schemas.openxmlformats.org/officeDocument/2006/bibliography"/>
+  </ds:schemaRefs>
+</ds:datastoreItem>
 </file>
</xml_diff>

<commit_message>
feature(subject): advance on subject, need page formatting and images
</commit_message>
<xml_diff>
--- a/subjects/GrinchKong.docx
+++ b/subjects/GrinchKong.docx
@@ -37,7 +37,7 @@
                     <pic:cNvPicPr/>
                   </pic:nvPicPr>
                   <pic:blipFill>
-                    <a:blip r:embed="rId7">
+                    <a:blip r:embed="rId8">
                       <a:extLst>
                         <a:ext uri="{28A0092B-C50C-407E-A947-70E740481C1C}">
                           <a14:useLocalDpi xmlns:a14="http://schemas.microsoft.com/office/drawing/2010/main" val="0"/>
@@ -133,7 +133,7 @@
                     </pic:cNvPicPr>
                   </pic:nvPicPr>
                   <pic:blipFill>
-                    <a:blip r:embed="rId8">
+                    <a:blip r:embed="rId9">
                       <a:extLst>
                         <a:ext uri="{28A0092B-C50C-407E-A947-70E740481C1C}">
                           <a14:useLocalDpi xmlns:a14="http://schemas.microsoft.com/office/drawing/2010/main" val="0"/>
@@ -356,7 +356,7 @@
                     </pic:cNvPicPr>
                   </pic:nvPicPr>
                   <pic:blipFill rotWithShape="1">
-                    <a:blip r:embed="rId9" cstate="print">
+                    <a:blip r:embed="rId10" cstate="print">
                       <a:extLst>
                         <a:ext uri="{28A0092B-C50C-407E-A947-70E740481C1C}">
                           <a14:useLocalDpi xmlns:a14="http://schemas.microsoft.com/office/drawing/2010/main" val="0"/>
@@ -444,7 +444,7 @@
                     <pic:cNvPicPr/>
                   </pic:nvPicPr>
                   <pic:blipFill rotWithShape="1">
-                    <a:blip r:embed="rId10" cstate="print">
+                    <a:blip r:embed="rId11" cstate="print">
                       <a:extLst>
                         <a:ext uri="{28A0092B-C50C-407E-A947-70E740481C1C}">
                           <a14:useLocalDpi xmlns:a14="http://schemas.microsoft.com/office/drawing/2010/main" val="0"/>
@@ -538,7 +538,7 @@
                     <pic:cNvPicPr/>
                   </pic:nvPicPr>
                   <pic:blipFill rotWithShape="1">
-                    <a:blip r:embed="rId11" cstate="print">
+                    <a:blip r:embed="rId12" cstate="print">
                       <a:extLst>
                         <a:ext uri="{28A0092B-C50C-407E-A947-70E740481C1C}">
                           <a14:useLocalDpi xmlns:a14="http://schemas.microsoft.com/office/drawing/2010/main" val="0"/>
@@ -683,7 +683,7 @@
           <w:color w:val="5970A9"/>
         </w:rPr>
         <w:drawing>
-          <wp:anchor distT="0" distB="0" distL="114300" distR="114300" simplePos="0" relativeHeight="251665408" behindDoc="0" locked="0" layoutInCell="1" allowOverlap="1" wp14:anchorId="67D3401B" wp14:editId="11AF8E10">
+          <wp:anchor distT="0" distB="0" distL="114300" distR="114300" simplePos="0" relativeHeight="251665408" behindDoc="0" locked="0" layoutInCell="1" allowOverlap="1" wp14:anchorId="67D3401B" wp14:editId="6D0F3B54">
             <wp:simplePos x="0" y="0"/>
             <wp:positionH relativeFrom="margin">
               <wp:align>left</wp:align>
@@ -691,8 +691,8 @@
             <wp:positionV relativeFrom="paragraph">
               <wp:posOffset>192685</wp:posOffset>
             </wp:positionV>
-            <wp:extent cx="1827530" cy="1950085"/>
-            <wp:effectExtent l="190500" t="190500" r="191770" b="183515"/>
+            <wp:extent cx="1240790" cy="1323975"/>
+            <wp:effectExtent l="190500" t="190500" r="187960" b="200025"/>
             <wp:wrapSquare wrapText="bothSides"/>
             <wp:docPr id="2114077370" name="Image 1" descr="Une image contenant texte, capture d’écran, logiciel, Police&#10;&#10;Description générée automatiquement"/>
             <wp:cNvGraphicFramePr>
@@ -706,7 +706,7 @@
                     <pic:cNvPicPr/>
                   </pic:nvPicPr>
                   <pic:blipFill rotWithShape="1">
-                    <a:blip r:embed="rId12" cstate="print">
+                    <a:blip r:embed="rId13" cstate="print">
                       <a:extLst>
                         <a:ext uri="{28A0092B-C50C-407E-A947-70E740481C1C}">
                           <a14:useLocalDpi xmlns:a14="http://schemas.microsoft.com/office/drawing/2010/main" val="0"/>
@@ -719,7 +719,7 @@
                   <pic:spPr bwMode="auto">
                     <a:xfrm>
                       <a:off x="0" y="0"/>
-                      <a:ext cx="1827530" cy="1950085"/>
+                      <a:ext cx="1240790" cy="1323975"/>
                     </a:xfrm>
                     <a:prstGeom prst="rect">
                       <a:avLst/>
@@ -771,6 +771,8 @@
           <w:rStyle w:val="CodeHTML"/>
           <w:rFonts w:asciiTheme="minorHAnsi" w:eastAsiaTheme="majorEastAsia" w:hAnsiTheme="minorHAnsi"/>
           <w:color w:val="5970A9"/>
+          <w:sz w:val="24"/>
+          <w:szCs w:val="24"/>
         </w:rPr>
         <w:t>for</w:t>
       </w:r>
@@ -786,6 +788,8 @@
           <w:rStyle w:val="CodeHTML"/>
           <w:rFonts w:asciiTheme="minorHAnsi" w:eastAsiaTheme="majorEastAsia" w:hAnsiTheme="minorHAnsi"/>
           <w:color w:val="5970A9"/>
+          <w:sz w:val="24"/>
+          <w:szCs w:val="24"/>
         </w:rPr>
         <w:t>while</w:t>
       </w:r>
@@ -801,6 +805,8 @@
           <w:rStyle w:val="CodeHTML"/>
           <w:rFonts w:asciiTheme="minorHAnsi" w:eastAsiaTheme="majorEastAsia" w:hAnsiTheme="minorHAnsi"/>
           <w:color w:val="5970A9"/>
+          <w:sz w:val="24"/>
+          <w:szCs w:val="24"/>
         </w:rPr>
         <w:t>if</w:t>
       </w:r>
@@ -816,6 +822,8 @@
           <w:rStyle w:val="CodeHTML"/>
           <w:rFonts w:asciiTheme="minorHAnsi" w:eastAsiaTheme="majorEastAsia" w:hAnsiTheme="minorHAnsi"/>
           <w:color w:val="5970A9"/>
+          <w:sz w:val="24"/>
+          <w:szCs w:val="24"/>
         </w:rPr>
         <w:t>elif</w:t>
       </w:r>
@@ -832,6 +840,8 @@
           <w:rStyle w:val="CodeHTML"/>
           <w:rFonts w:asciiTheme="minorHAnsi" w:eastAsiaTheme="majorEastAsia" w:hAnsiTheme="minorHAnsi"/>
           <w:color w:val="5970A9"/>
+          <w:sz w:val="24"/>
+          <w:szCs w:val="24"/>
         </w:rPr>
         <w:t>else</w:t>
       </w:r>
@@ -842,34 +852,6 @@
         </w:rPr>
         <w:t>.</w:t>
       </w:r>
-    </w:p>
-    <w:p>
-      <w:pPr>
-        <w:rPr>
-          <w:color w:val="5970A9"/>
-        </w:rPr>
-      </w:pPr>
-    </w:p>
-    <w:p>
-      <w:pPr>
-        <w:rPr>
-          <w:color w:val="5970A9"/>
-        </w:rPr>
-      </w:pPr>
-    </w:p>
-    <w:p>
-      <w:pPr>
-        <w:rPr>
-          <w:color w:val="5970A9"/>
-        </w:rPr>
-      </w:pPr>
-    </w:p>
-    <w:p>
-      <w:pPr>
-        <w:rPr>
-          <w:color w:val="5970A9"/>
-        </w:rPr>
-      </w:pPr>
     </w:p>
     <w:p>
       <w:pPr>
@@ -926,7 +908,7 @@
                     <pic:cNvPicPr/>
                   </pic:nvPicPr>
                   <pic:blipFill rotWithShape="1">
-                    <a:blip r:embed="rId13">
+                    <a:blip r:embed="rId14">
                       <a:extLst>
                         <a:ext uri="{28A0092B-C50C-407E-A947-70E740481C1C}">
                           <a14:useLocalDpi xmlns:a14="http://schemas.microsoft.com/office/drawing/2010/main" val="0"/>
@@ -985,6 +967,8 @@
           <w:rStyle w:val="CodeHTML"/>
           <w:rFonts w:asciiTheme="minorHAnsi" w:eastAsiaTheme="majorEastAsia" w:hAnsiTheme="minorHAnsi"/>
           <w:color w:val="5970A9"/>
+          <w:sz w:val="24"/>
+          <w:szCs w:val="24"/>
         </w:rPr>
         <w:t>def</w:t>
       </w:r>
@@ -995,6 +979,13 @@
         </w:rPr>
         <w:t xml:space="preserve"> et peuvent avoir des paramètres. Elles peuvent renvoyer des valeurs.</w:t>
       </w:r>
+    </w:p>
+    <w:p>
+      <w:pPr>
+        <w:rPr>
+          <w:color w:val="5970A9"/>
+        </w:rPr>
+      </w:pPr>
     </w:p>
     <w:p>
       <w:pPr>
@@ -1030,7 +1021,7 @@
                     <pic:cNvPicPr/>
                   </pic:nvPicPr>
                   <pic:blipFill rotWithShape="1">
-                    <a:blip r:embed="rId14">
+                    <a:blip r:embed="rId15">
                       <a:extLst>
                         <a:ext uri="{28A0092B-C50C-407E-A947-70E740481C1C}">
                           <a14:useLocalDpi xmlns:a14="http://schemas.microsoft.com/office/drawing/2010/main" val="0"/>
@@ -1159,7 +1150,7 @@
                     <pic:cNvPicPr/>
                   </pic:nvPicPr>
                   <pic:blipFill rotWithShape="1">
-                    <a:blip r:embed="rId15">
+                    <a:blip r:embed="rId16">
                       <a:extLst>
                         <a:ext uri="{28A0092B-C50C-407E-A947-70E740481C1C}">
                           <a14:useLocalDpi xmlns:a14="http://schemas.microsoft.com/office/drawing/2010/main" val="0"/>
@@ -1262,7 +1253,7 @@
                     <pic:cNvPicPr/>
                   </pic:nvPicPr>
                   <pic:blipFill rotWithShape="1">
-                    <a:blip r:embed="rId16">
+                    <a:blip r:embed="rId17">
                       <a:extLst>
                         <a:ext uri="{28A0092B-C50C-407E-A947-70E740481C1C}">
                           <a14:useLocalDpi xmlns:a14="http://schemas.microsoft.com/office/drawing/2010/main" val="0"/>
@@ -1371,7 +1362,7 @@
                     <pic:cNvPicPr/>
                   </pic:nvPicPr>
                   <pic:blipFill rotWithShape="1">
-                    <a:blip r:embed="rId17">
+                    <a:blip r:embed="rId18">
                       <a:extLst>
                         <a:ext uri="{28A0092B-C50C-407E-A947-70E740481C1C}">
                           <a14:useLocalDpi xmlns:a14="http://schemas.microsoft.com/office/drawing/2010/main" val="0"/>
@@ -1438,9 +1429,783 @@
           <w:color w:val="5970A9"/>
         </w:rPr>
       </w:pPr>
+      <w:r>
+        <w:rPr>
+          <w:color w:val="5970A9"/>
+        </w:rPr>
+        <w:t xml:space="preserve">Voilà je pense que tout est dit et qu'avec cela tu pourras mieux comprendre ce que tu vas faire, maintenant passons à ce qui nous intéresse le plus, faire en sorte que </w:t>
+      </w:r>
+      <w:r>
+        <w:rPr>
+          <w:color w:val="5970A9"/>
+        </w:rPr>
+        <w:t xml:space="preserve">le Père Noël puisse enfin être délivré du </w:t>
+      </w:r>
+      <w:proofErr w:type="spellStart"/>
+      <w:r>
+        <w:rPr>
+          <w:color w:val="5970A9"/>
+        </w:rPr>
+        <w:t>Grinch</w:t>
+      </w:r>
+      <w:proofErr w:type="spellEnd"/>
+      <w:r>
+        <w:rPr>
+          <w:color w:val="5970A9"/>
+        </w:rPr>
+        <w:t> !</w:t>
+      </w:r>
+    </w:p>
+    <w:p>
+      <w:pPr>
+        <w:jc w:val="center"/>
+        <w:rPr>
+          <w:color w:val="5970A9"/>
+        </w:rPr>
+      </w:pPr>
+      <w:r>
+        <w:rPr>
+          <w:color w:val="5970A9"/>
+        </w:rPr>
+        <w:t>Mais avant tu devrais aussi retrouver quelques fonctions utiles via ce lien :</w:t>
+      </w:r>
+    </w:p>
+    <w:p>
+      <w:pPr>
+        <w:jc w:val="center"/>
+        <w:rPr>
+          <w:rStyle w:val="Lienhypertexte"/>
+          <w:color w:val="5970A9"/>
+        </w:rPr>
+      </w:pPr>
+      <w:r>
+        <w:rPr>
+          <w:color w:val="5970A9"/>
+        </w:rPr>
+        <w:fldChar w:fldCharType="begin"/>
+      </w:r>
+      <w:r>
+        <w:rPr>
+          <w:color w:val="5970A9"/>
+        </w:rPr>
+        <w:instrText>HYPERLINK "https://www.pygame.org/docs/"</w:instrText>
+      </w:r>
+      <w:r>
+        <w:rPr>
+          <w:color w:val="5970A9"/>
+        </w:rPr>
+      </w:r>
+      <w:r>
+        <w:rPr>
+          <w:color w:val="5970A9"/>
+        </w:rPr>
+        <w:fldChar w:fldCharType="separate"/>
+      </w:r>
+      <w:proofErr w:type="spellStart"/>
+      <w:r>
+        <w:rPr>
+          <w:rStyle w:val="Lienhypertexte"/>
+          <w:color w:val="5970A9"/>
+        </w:rPr>
+        <w:t>Pygame</w:t>
+      </w:r>
+      <w:proofErr w:type="spellEnd"/>
+      <w:r>
+        <w:rPr>
+          <w:rStyle w:val="Lienhypertexte"/>
+          <w:color w:val="5970A9"/>
+        </w:rPr>
+        <w:t xml:space="preserve"> Docum</w:t>
+      </w:r>
+      <w:r>
+        <w:rPr>
+          <w:rStyle w:val="Lienhypertexte"/>
+          <w:color w:val="5970A9"/>
+        </w:rPr>
+        <w:t>e</w:t>
+      </w:r>
+      <w:r>
+        <w:rPr>
+          <w:rStyle w:val="Lienhypertexte"/>
+          <w:color w:val="5970A9"/>
+        </w:rPr>
+        <w:t>ntation</w:t>
+      </w:r>
+    </w:p>
+    <w:p>
+      <w:pPr>
+        <w:rPr>
+          <w:color w:val="5970A9"/>
+        </w:rPr>
+      </w:pPr>
+      <w:r>
+        <w:rPr>
+          <w:color w:val="5970A9"/>
+        </w:rPr>
+        <w:fldChar w:fldCharType="end"/>
+      </w:r>
+      <w:r>
+        <w:rPr>
+          <w:color w:val="5970A9"/>
+        </w:rPr>
+        <w:t xml:space="preserve">Cela te redirige vers la documentation de </w:t>
+      </w:r>
+      <w:r>
+        <w:rPr>
+          <w:color w:val="5970A9"/>
+        </w:rPr>
+        <w:t xml:space="preserve">la librairie graphique </w:t>
+      </w:r>
+      <w:proofErr w:type="spellStart"/>
+      <w:r>
+        <w:rPr>
+          <w:color w:val="5970A9"/>
+        </w:rPr>
+        <w:t>Pygame</w:t>
+      </w:r>
+      <w:proofErr w:type="spellEnd"/>
+      <w:r>
+        <w:rPr>
+          <w:color w:val="5970A9"/>
+        </w:rPr>
+        <w:t>,</w:t>
+      </w:r>
+      <w:r>
+        <w:rPr>
+          <w:color w:val="5970A9"/>
+        </w:rPr>
+        <w:t xml:space="preserve"> tu auras besoin de certaines de ces notions afin de pouvoir compléter le code qui t’es demandé </w:t>
+      </w:r>
+      <w:r>
+        <w:rPr>
+          <w:color w:val="5970A9"/>
+        </w:rPr>
+        <w:t>!</w:t>
+      </w:r>
+    </w:p>
+    <w:p>
+      <w:pPr>
+        <w:rPr>
+          <w:color w:val="5970A9"/>
+        </w:rPr>
+      </w:pPr>
+    </w:p>
+    <w:p>
+      <w:pPr>
+        <w:rPr>
+          <w:color w:val="5970A9"/>
+        </w:rPr>
+      </w:pPr>
+    </w:p>
+    <w:p>
+      <w:pPr>
+        <w:rPr>
+          <w:color w:val="5970A9"/>
+        </w:rPr>
+      </w:pPr>
+      <w:r>
+        <w:rPr>
+          <w:color w:val="5970A9"/>
+        </w:rPr>
+        <w:t>Bien,</w:t>
+      </w:r>
+      <w:r>
+        <w:rPr>
+          <w:color w:val="5970A9"/>
+        </w:rPr>
+        <w:t xml:space="preserve"> après toutes ces longues explications, on peut enfin commencer ! </w:t>
+      </w:r>
+      <w:r>
+        <w:rPr>
+          <w:color w:val="5970A9"/>
+        </w:rPr>
+        <w:t xml:space="preserve">Le Père Noël a besoin de nous et au plus vite, surtout que s’il reste menotté par le </w:t>
+      </w:r>
+      <w:proofErr w:type="spellStart"/>
+      <w:r>
+        <w:rPr>
+          <w:color w:val="5970A9"/>
+        </w:rPr>
+        <w:t>Grinch</w:t>
+      </w:r>
+      <w:proofErr w:type="spellEnd"/>
+      <w:r>
+        <w:rPr>
+          <w:color w:val="5970A9"/>
+        </w:rPr>
+        <w:t>, il ne pourra jamais livrer tous les cadeaux aux enfants du monde entier !</w:t>
+      </w:r>
+    </w:p>
+    <w:p>
+      <w:pPr>
+        <w:rPr>
+          <w:color w:val="5970A9"/>
+        </w:rPr>
+      </w:pPr>
+    </w:p>
+    <w:p>
+      <w:pPr>
+        <w:rPr>
+          <w:color w:val="5970A9"/>
+        </w:rPr>
+      </w:pPr>
+      <w:r>
+        <w:rPr>
+          <w:color w:val="5970A9"/>
+        </w:rPr>
+        <w:t>Je vais commencer par t’expliquer comment tu lances le jeu et comment tout cela marche :</w:t>
+      </w:r>
+    </w:p>
+    <w:p>
+      <w:pPr>
+        <w:pStyle w:val="Paragraphedeliste"/>
+        <w:numPr>
+          <w:ilvl w:val="0"/>
+          <w:numId w:val="1"/>
+        </w:numPr>
+        <w:rPr>
+          <w:color w:val="5970A9"/>
+        </w:rPr>
+      </w:pPr>
+      <w:r>
+        <w:rPr>
+          <w:color w:val="5970A9"/>
+        </w:rPr>
+        <w:t>Commence par regarder un peu à quoi ressemble le code pour t’y habituer un peu et le comprendre !</w:t>
+      </w:r>
+    </w:p>
+    <w:p>
+      <w:pPr>
+        <w:pStyle w:val="Paragraphedeliste"/>
+        <w:numPr>
+          <w:ilvl w:val="0"/>
+          <w:numId w:val="1"/>
+        </w:numPr>
+        <w:rPr>
+          <w:color w:val="5970A9"/>
+        </w:rPr>
+      </w:pPr>
+      <w:r>
+        <w:rPr>
+          <w:color w:val="5970A9"/>
+        </w:rPr>
+        <w:t xml:space="preserve">Pour lancer le jeu, un cobra peut t’aider si jamais tu as du mal, mais tu peux soit appuyer sur la touche </w:t>
+      </w:r>
+      <w:r>
+        <w:rPr>
+          <w:color w:val="5970A9"/>
+        </w:rPr>
+        <w:t>« </w:t>
+      </w:r>
+      <w:r>
+        <w:rPr>
+          <w:color w:val="5970A9"/>
+        </w:rPr>
+        <w:t>F5</w:t>
+      </w:r>
+      <w:r>
+        <w:rPr>
+          <w:color w:val="5970A9"/>
+        </w:rPr>
+        <w:t> »</w:t>
+      </w:r>
+      <w:r>
+        <w:rPr>
+          <w:color w:val="5970A9"/>
+        </w:rPr>
+        <w:t xml:space="preserve"> si tu es sur </w:t>
+      </w:r>
+      <w:r>
+        <w:rPr>
+          <w:color w:val="5970A9"/>
+        </w:rPr>
+        <w:t>« </w:t>
+      </w:r>
+      <w:proofErr w:type="spellStart"/>
+      <w:r>
+        <w:rPr>
+          <w:color w:val="5970A9"/>
+        </w:rPr>
+        <w:t>VSCode</w:t>
+      </w:r>
+      <w:proofErr w:type="spellEnd"/>
+      <w:r>
+        <w:rPr>
+          <w:color w:val="5970A9"/>
+        </w:rPr>
+        <w:t> »</w:t>
+      </w:r>
+      <w:r>
+        <w:rPr>
+          <w:color w:val="5970A9"/>
+        </w:rPr>
+        <w:t>, soit l’</w:t>
+      </w:r>
+      <w:r>
+        <w:rPr>
+          <w:color w:val="5970A9"/>
+        </w:rPr>
+        <w:t>exécuter</w:t>
+      </w:r>
+      <w:r>
+        <w:rPr>
+          <w:color w:val="5970A9"/>
+        </w:rPr>
+        <w:t xml:space="preserve"> via un terminal avec la commande python </w:t>
+      </w:r>
+      <w:r>
+        <w:rPr>
+          <w:color w:val="5970A9"/>
+        </w:rPr>
+        <w:t>« </w:t>
+      </w:r>
+      <w:proofErr w:type="spellStart"/>
+      <w:r>
+        <w:rPr>
+          <w:color w:val="5970A9"/>
+        </w:rPr>
+        <w:t>grinch_kong</w:t>
+      </w:r>
+      <w:proofErr w:type="spellEnd"/>
+      <w:r>
+        <w:rPr>
+          <w:color w:val="5970A9"/>
+        </w:rPr>
+        <w:t> »</w:t>
+      </w:r>
+      <w:r>
+        <w:rPr>
+          <w:color w:val="5970A9"/>
+        </w:rPr>
+        <w:t xml:space="preserve"> ou </w:t>
+      </w:r>
+      <w:r>
+        <w:rPr>
+          <w:color w:val="5970A9"/>
+        </w:rPr>
+        <w:t>«.</w:t>
+      </w:r>
+      <w:r>
+        <w:rPr>
+          <w:color w:val="5970A9"/>
+        </w:rPr>
+        <w:t>/</w:t>
+      </w:r>
+      <w:proofErr w:type="spellStart"/>
+      <w:r>
+        <w:rPr>
+          <w:color w:val="5970A9"/>
+        </w:rPr>
+        <w:t>grinch_kong</w:t>
+      </w:r>
+      <w:proofErr w:type="spellEnd"/>
+      <w:r>
+        <w:rPr>
+          <w:color w:val="5970A9"/>
+        </w:rPr>
+        <w:t> »</w:t>
+      </w:r>
+      <w:r>
+        <w:rPr>
+          <w:color w:val="5970A9"/>
+        </w:rPr>
+        <w:t xml:space="preserve"> (seulement sur linux)</w:t>
+      </w:r>
+      <w:r>
+        <w:rPr>
+          <w:color w:val="5970A9"/>
+        </w:rPr>
+        <w:t>.</w:t>
+      </w:r>
+    </w:p>
+    <w:p>
+      <w:pPr>
+        <w:rPr>
+          <w:color w:val="5970A9"/>
+        </w:rPr>
+      </w:pPr>
+      <w:r>
+        <w:rPr>
+          <w:color w:val="5970A9"/>
+        </w:rPr>
+        <w:t>Bon si tout se passes bien et que tu as réussis, tu devrais atterrir sur une fenêtre où tu te retrouves sur le menu du jeu !</w:t>
+      </w:r>
+    </w:p>
+    <w:p>
+      <w:pPr>
+        <w:rPr>
+          <w:color w:val="5970A9"/>
+        </w:rPr>
+      </w:pPr>
+    </w:p>
+    <w:p>
+      <w:pPr>
+        <w:rPr>
+          <w:color w:val="5970A9"/>
+        </w:rPr>
+      </w:pPr>
+      <w:proofErr w:type="spellStart"/>
+      <w:r>
+        <w:rPr>
+          <w:color w:val="5970A9"/>
+        </w:rPr>
+        <w:t>Mmhh</w:t>
+      </w:r>
+      <w:proofErr w:type="spellEnd"/>
+      <w:r>
+        <w:rPr>
+          <w:color w:val="5970A9"/>
+        </w:rPr>
+        <w:t xml:space="preserve"> bizarre, pourtant d’après les indications que j’ai si tu appuies sur « Espace » tu devrais te retrouver dans le jeu ?</w:t>
+      </w:r>
+    </w:p>
+    <w:p>
+      <w:pPr>
+        <w:rPr>
+          <w:color w:val="5970A9"/>
+        </w:rPr>
+      </w:pPr>
+    </w:p>
+    <w:p>
+      <w:pPr>
+        <w:rPr>
+          <w:color w:val="5970A9"/>
+        </w:rPr>
+      </w:pPr>
+      <w:r>
+        <w:rPr>
+          <w:color w:val="5970A9"/>
+        </w:rPr>
+        <w:t>Regarde de plus près le code mais je pense que quelque chose cloche dans la fonction « </w:t>
+      </w:r>
+      <w:r>
+        <w:rPr>
+          <w:color w:val="5970A9"/>
+        </w:rPr>
+        <w:t>run », bizarre, tu peux y jeter un œil d’un peu plus près pour moi ?</w:t>
+      </w:r>
+    </w:p>
+    <w:p>
+      <w:pPr>
+        <w:rPr>
+          <w:color w:val="5970A9"/>
+        </w:rPr>
+      </w:pPr>
+    </w:p>
+    <w:p>
+      <w:pPr>
+        <w:rPr>
+          <w:color w:val="5970A9"/>
+        </w:rPr>
+      </w:pPr>
+      <w:r>
+        <w:rPr>
+          <w:color w:val="5970A9"/>
+        </w:rPr>
+        <w:t xml:space="preserve">Ah tu as trouvé ! Tant mieux, voilà donc notre grand </w:t>
+      </w:r>
+      <w:proofErr w:type="spellStart"/>
+      <w:r>
+        <w:rPr>
+          <w:color w:val="5970A9"/>
+        </w:rPr>
+        <w:t>enemi</w:t>
+      </w:r>
+      <w:proofErr w:type="spellEnd"/>
+      <w:r>
+        <w:rPr>
+          <w:color w:val="5970A9"/>
+        </w:rPr>
+        <w:t xml:space="preserve">, le </w:t>
+      </w:r>
+      <w:proofErr w:type="spellStart"/>
+      <w:r>
+        <w:rPr>
+          <w:color w:val="5970A9"/>
+        </w:rPr>
+        <w:t>grinch</w:t>
+      </w:r>
+      <w:proofErr w:type="spellEnd"/>
+      <w:r>
+        <w:rPr>
+          <w:color w:val="5970A9"/>
+        </w:rPr>
+        <w:t> !</w:t>
+      </w:r>
+    </w:p>
+    <w:p>
+      <w:pPr>
+        <w:rPr>
+          <w:color w:val="5970A9"/>
+        </w:rPr>
+      </w:pPr>
+      <w:r>
+        <w:rPr>
+          <w:color w:val="5970A9"/>
+        </w:rPr>
+        <w:t>Aie, visiblement tu ne peux pas sauter, ni même monter les échelles, cela risque de poser un problème…</w:t>
+      </w:r>
+    </w:p>
+    <w:p>
+      <w:pPr>
+        <w:rPr>
+          <w:color w:val="5970A9"/>
+        </w:rPr>
+      </w:pPr>
+    </w:p>
+    <w:p>
+      <w:pPr>
+        <w:rPr>
+          <w:color w:val="5970A9"/>
+        </w:rPr>
+      </w:pPr>
+      <w:r>
+        <w:rPr>
+          <w:color w:val="5970A9"/>
+        </w:rPr>
+        <w:t>Bon essayons déjà de faire en sorte que tu puisses sauter ! Regarde la fonction « </w:t>
+      </w:r>
+      <w:proofErr w:type="spellStart"/>
+      <w:r>
+        <w:rPr>
+          <w:color w:val="5970A9"/>
+        </w:rPr>
+        <w:t>jump_manager</w:t>
+      </w:r>
+      <w:proofErr w:type="spellEnd"/>
+      <w:r>
+        <w:rPr>
+          <w:color w:val="5970A9"/>
+        </w:rPr>
+        <w:t> », c’est celle qui s’occupe de la gestion du saut de ton personnage. Effectivement, elle ne contient rien qui puisse faire en sorte de créer un saut, hm, je pense que les commentaires peuvent t’aider à faire quelque chose, essaye de t’en servir au mieux !</w:t>
+      </w:r>
+    </w:p>
+    <w:p>
+      <w:pPr>
+        <w:rPr>
+          <w:color w:val="5970A9"/>
+        </w:rPr>
+      </w:pPr>
+    </w:p>
+    <w:p>
+      <w:pPr>
+        <w:rPr>
+          <w:color w:val="5970A9"/>
+        </w:rPr>
+      </w:pPr>
+      <w:r>
+        <w:rPr>
+          <w:color w:val="5970A9"/>
+        </w:rPr>
+        <w:lastRenderedPageBreak/>
+        <w:t>C’est bon ? Ton personnage peut sauter ! Parfait, on va pouvoir faire en sorte que tu puisses maintenant de nouveau monter les échelles. Va dans la fonction « </w:t>
+      </w:r>
+      <w:proofErr w:type="spellStart"/>
+      <w:r>
+        <w:rPr>
+          <w:color w:val="5970A9"/>
+        </w:rPr>
+        <w:t>ladderCheck</w:t>
+      </w:r>
+      <w:proofErr w:type="spellEnd"/>
+      <w:r>
+        <w:rPr>
+          <w:color w:val="5970A9"/>
+        </w:rPr>
+        <w:t> », elle sert à ce que ton personnage puisse se rendre compte de l’existence des différentes échelles ! Comme la fonction précédente, sert toi des commentaires pour t’aider à la compléter !</w:t>
+      </w:r>
+    </w:p>
+    <w:p>
+      <w:pPr>
+        <w:rPr>
+          <w:color w:val="5970A9"/>
+        </w:rPr>
+      </w:pPr>
+    </w:p>
+    <w:p>
+      <w:pPr>
+        <w:rPr>
+          <w:color w:val="5970A9"/>
+        </w:rPr>
+      </w:pPr>
+      <w:r>
+        <w:rPr>
+          <w:color w:val="5970A9"/>
+        </w:rPr>
+        <w:t xml:space="preserve">Mais c’est parfait ! Tu as réussi à faire en sorte que ton personnage puisse affronter le </w:t>
+      </w:r>
+      <w:proofErr w:type="spellStart"/>
+      <w:r>
+        <w:rPr>
+          <w:color w:val="5970A9"/>
+        </w:rPr>
+        <w:t>grinch</w:t>
+      </w:r>
+      <w:proofErr w:type="spellEnd"/>
+      <w:r>
+        <w:rPr>
+          <w:color w:val="5970A9"/>
+        </w:rPr>
+        <w:t xml:space="preserve"> ! Seulement le chemin est </w:t>
+      </w:r>
+      <w:proofErr w:type="spellStart"/>
+      <w:r>
+        <w:rPr>
+          <w:color w:val="5970A9"/>
+        </w:rPr>
+        <w:t>hardu</w:t>
+      </w:r>
+      <w:proofErr w:type="spellEnd"/>
+      <w:r>
+        <w:rPr>
+          <w:color w:val="5970A9"/>
+        </w:rPr>
+        <w:t xml:space="preserve">, le </w:t>
+      </w:r>
+      <w:proofErr w:type="spellStart"/>
+      <w:r>
+        <w:rPr>
+          <w:color w:val="5970A9"/>
+        </w:rPr>
+        <w:t>grinch</w:t>
+      </w:r>
+      <w:proofErr w:type="spellEnd"/>
+      <w:r>
+        <w:rPr>
+          <w:color w:val="5970A9"/>
+        </w:rPr>
+        <w:t xml:space="preserve"> ne fais qu’envoyer que des cadeaux en boucle ! Faisons en sorte de réduire tout cela ! </w:t>
+      </w:r>
+      <w:r>
+        <w:rPr>
+          <w:color w:val="5970A9"/>
+        </w:rPr>
+        <w:t>Je te laisse regarder la ligne 386 dans la fonction « </w:t>
+      </w:r>
+      <w:proofErr w:type="spellStart"/>
+      <w:r>
+        <w:rPr>
+          <w:color w:val="5970A9"/>
+        </w:rPr>
+        <w:t>game_logic</w:t>
+      </w:r>
+      <w:proofErr w:type="spellEnd"/>
+      <w:r>
+        <w:rPr>
+          <w:color w:val="5970A9"/>
+        </w:rPr>
+        <w:t> » et on va réduire les pouvoirs de ce méchant vilain !</w:t>
+      </w:r>
+    </w:p>
+    <w:p>
+      <w:pPr>
+        <w:rPr>
+          <w:color w:val="5970A9"/>
+        </w:rPr>
+      </w:pPr>
+    </w:p>
+    <w:p>
+      <w:pPr>
+        <w:rPr>
+          <w:color w:val="5970A9"/>
+        </w:rPr>
+      </w:pPr>
+      <w:r>
+        <w:rPr>
+          <w:color w:val="5970A9"/>
+        </w:rPr>
+        <w:t>Bon je pense que tout est bon tu dois être désormais capable d’arriver jusqu’au Père Noël ! Si c’est le cas bravo, tu as réussi à le délivrer !!! Mais bon faisons en sorte désormais que tout cela soit plus amusant !</w:t>
+      </w:r>
+    </w:p>
+    <w:p>
+      <w:pPr>
+        <w:rPr>
+          <w:color w:val="5970A9"/>
+        </w:rPr>
+      </w:pPr>
+    </w:p>
+    <w:p>
+      <w:pPr>
+        <w:rPr>
+          <w:color w:val="5970A9"/>
+        </w:rPr>
+      </w:pPr>
+      <w:r>
+        <w:rPr>
+          <w:color w:val="5970A9"/>
+        </w:rPr>
+        <w:t>Tu as désormais le choix de développer ce programme et de faire en sorte de l’étoffer ! Pour cela, tu peux rajouter toutes ces options :</w:t>
+      </w:r>
+    </w:p>
+    <w:p>
+      <w:pPr>
+        <w:pStyle w:val="Paragraphedeliste"/>
+        <w:numPr>
+          <w:ilvl w:val="0"/>
+          <w:numId w:val="1"/>
+        </w:numPr>
+        <w:rPr>
+          <w:color w:val="5970A9"/>
+        </w:rPr>
+      </w:pPr>
+      <w:r>
+        <w:rPr>
+          <w:color w:val="5970A9"/>
+        </w:rPr>
+        <w:t>Un écran où il est indiqué que tu as gagné !</w:t>
+      </w:r>
+    </w:p>
+    <w:p>
+      <w:pPr>
+        <w:pStyle w:val="Paragraphedeliste"/>
+        <w:numPr>
+          <w:ilvl w:val="0"/>
+          <w:numId w:val="1"/>
+        </w:numPr>
+        <w:rPr>
+          <w:color w:val="5970A9"/>
+        </w:rPr>
+      </w:pPr>
+      <w:r>
+        <w:rPr>
+          <w:color w:val="5970A9"/>
+        </w:rPr>
+        <w:t>Une gestion de score ! Et pourquoi pas l’affichage du meilleur score !</w:t>
+      </w:r>
+    </w:p>
+    <w:p>
+      <w:pPr>
+        <w:pStyle w:val="Paragraphedeliste"/>
+        <w:numPr>
+          <w:ilvl w:val="0"/>
+          <w:numId w:val="1"/>
+        </w:numPr>
+        <w:rPr>
+          <w:color w:val="5970A9"/>
+        </w:rPr>
+      </w:pPr>
+      <w:r>
+        <w:rPr>
+          <w:color w:val="5970A9"/>
+        </w:rPr>
+        <w:t>…</w:t>
+      </w:r>
+    </w:p>
+    <w:p>
+      <w:pPr>
+        <w:rPr>
+          <w:color w:val="5970A9"/>
+        </w:rPr>
+      </w:pPr>
+      <w:r>
+        <w:rPr>
+          <w:color w:val="5970A9"/>
+        </w:rPr>
+        <w:t>Si jamais tu veux faire autre chose ou même que tu as besoin d’aide pour cela, n’hésites pas à demander aux différents cobras leurs avis ou de l’aide !</w:t>
+      </w:r>
     </w:p>
     <w:sectPr>
-      <w:headerReference w:type="default" r:id="rId18"/>
+      <w:headerReference w:type="default" r:id="rId19"/>
       <w:pgSz w:w="11906" w:h="16838"/>
       <w:pgMar w:top="1417" w:right="1417" w:bottom="1417" w:left="1417" w:header="708" w:footer="708" w:gutter="0"/>
       <w:cols w:space="708"/>
@@ -1568,6 +2333,126 @@
     </w:r>
   </w:p>
 </w:hdr>
+</file>
+
+<file path=word/numbering.xml><?xml version="1.0" encoding="utf-8"?>
+<w:numbering xmlns:wpc="http://schemas.microsoft.com/office/word/2010/wordprocessingCanvas" xmlns:cx="http://schemas.microsoft.com/office/drawing/2014/chartex" xmlns:cx1="http://schemas.microsoft.com/office/drawing/2015/9/8/chartex" xmlns:cx2="http://schemas.microsoft.com/office/drawing/2015/10/21/chartex" xmlns:cx3="http://schemas.microsoft.com/office/drawing/2016/5/9/chartex" xmlns:cx4="http://schemas.microsoft.com/office/drawing/2016/5/10/chartex" xmlns:cx5="http://schemas.microsoft.com/office/drawing/2016/5/11/chartex" xmlns:cx6="http://schemas.microsoft.com/office/drawing/2016/5/12/chartex" xmlns:cx7="http://schemas.microsoft.com/office/drawing/2016/5/13/chartex" xmlns:cx8="http://schemas.microsoft.com/office/drawing/2016/5/14/chartex" xmlns:mc="http://schemas.openxmlformats.org/markup-compatibility/2006" xmlns:aink="http://schemas.microsoft.com/office/drawing/2016/ink" xmlns:am3d="http://schemas.microsoft.com/office/drawing/2017/model3d" xmlns:o="urn:schemas-microsoft-com:office:office" xmlns:oel="http://schemas.microsoft.com/office/2019/extlst" xmlns:r="http://schemas.openxmlformats.org/officeDocument/2006/relationships" xmlns:m="http://schemas.openxmlformats.org/officeDocument/2006/math" xmlns:v="urn:schemas-microsoft-com:vml" xmlns:wp14="http://schemas.microsoft.com/office/word/2010/wordprocessingDrawing" xmlns:wp="http://schemas.openxmlformats.org/drawingml/2006/wordprocessingDrawing" xmlns:w10="urn:schemas-microsoft-com:office:word" xmlns:w="http://schemas.openxmlformats.org/wordprocessingml/2006/main" xmlns:w14="http://schemas.microsoft.com/office/word/2010/wordml" xmlns:w15="http://schemas.microsoft.com/office/word/2012/wordml" xmlns:w16cex="http://schemas.microsoft.com/office/word/2018/wordml/cex" xmlns:w16cid="http://schemas.microsoft.com/office/word/2016/wordml/cid" xmlns:w16="http://schemas.microsoft.com/office/word/2018/wordml" xmlns:w16sdtdh="http://schemas.microsoft.com/office/word/2020/wordml/sdtdatahash" xmlns:w16se="http://schemas.microsoft.com/office/word/2015/wordml/symex" xmlns:wpg="http://schemas.microsoft.com/office/word/2010/wordprocessingGroup" xmlns:wpi="http://schemas.microsoft.com/office/word/2010/wordprocessingInk" xmlns:wne="http://schemas.microsoft.com/office/word/2006/wordml" xmlns:wps="http://schemas.microsoft.com/office/word/2010/wordprocessingShape" mc:Ignorable="w14 w15 w16se w16cid w16 w16cex w16sdtdh wp14">
+  <w:abstractNum w:abstractNumId="0" w15:restartNumberingAfterBreak="0">
+    <w:nsid w:val="607707F4"/>
+    <w:multiLevelType w:val="hybridMultilevel"/>
+    <w:tmpl w:val="8BD01C6A"/>
+    <w:lvl w:ilvl="0" w:tplc="10E0A3E2">
+      <w:numFmt w:val="bullet"/>
+      <w:lvlText w:val="-"/>
+      <w:lvlJc w:val="left"/>
+      <w:pPr>
+        <w:ind w:left="1065" w:hanging="360"/>
+      </w:pPr>
+      <w:rPr>
+        <w:rFonts w:ascii="Aptos" w:eastAsiaTheme="minorHAnsi" w:hAnsi="Aptos" w:cstheme="minorBidi" w:hint="default"/>
+      </w:rPr>
+    </w:lvl>
+    <w:lvl w:ilvl="1" w:tplc="040C0003" w:tentative="1">
+      <w:start w:val="1"/>
+      <w:numFmt w:val="bullet"/>
+      <w:lvlText w:val="o"/>
+      <w:lvlJc w:val="left"/>
+      <w:pPr>
+        <w:ind w:left="1785" w:hanging="360"/>
+      </w:pPr>
+      <w:rPr>
+        <w:rFonts w:ascii="Courier New" w:hAnsi="Courier New" w:cs="Courier New" w:hint="default"/>
+      </w:rPr>
+    </w:lvl>
+    <w:lvl w:ilvl="2" w:tplc="040C0005" w:tentative="1">
+      <w:start w:val="1"/>
+      <w:numFmt w:val="bullet"/>
+      <w:lvlText w:val=""/>
+      <w:lvlJc w:val="left"/>
+      <w:pPr>
+        <w:ind w:left="2505" w:hanging="360"/>
+      </w:pPr>
+      <w:rPr>
+        <w:rFonts w:ascii="Wingdings" w:hAnsi="Wingdings" w:hint="default"/>
+      </w:rPr>
+    </w:lvl>
+    <w:lvl w:ilvl="3" w:tplc="040C0001" w:tentative="1">
+      <w:start w:val="1"/>
+      <w:numFmt w:val="bullet"/>
+      <w:lvlText w:val=""/>
+      <w:lvlJc w:val="left"/>
+      <w:pPr>
+        <w:ind w:left="3225" w:hanging="360"/>
+      </w:pPr>
+      <w:rPr>
+        <w:rFonts w:ascii="Symbol" w:hAnsi="Symbol" w:hint="default"/>
+      </w:rPr>
+    </w:lvl>
+    <w:lvl w:ilvl="4" w:tplc="040C0003" w:tentative="1">
+      <w:start w:val="1"/>
+      <w:numFmt w:val="bullet"/>
+      <w:lvlText w:val="o"/>
+      <w:lvlJc w:val="left"/>
+      <w:pPr>
+        <w:ind w:left="3945" w:hanging="360"/>
+      </w:pPr>
+      <w:rPr>
+        <w:rFonts w:ascii="Courier New" w:hAnsi="Courier New" w:cs="Courier New" w:hint="default"/>
+      </w:rPr>
+    </w:lvl>
+    <w:lvl w:ilvl="5" w:tplc="040C0005" w:tentative="1">
+      <w:start w:val="1"/>
+      <w:numFmt w:val="bullet"/>
+      <w:lvlText w:val=""/>
+      <w:lvlJc w:val="left"/>
+      <w:pPr>
+        <w:ind w:left="4665" w:hanging="360"/>
+      </w:pPr>
+      <w:rPr>
+        <w:rFonts w:ascii="Wingdings" w:hAnsi="Wingdings" w:hint="default"/>
+      </w:rPr>
+    </w:lvl>
+    <w:lvl w:ilvl="6" w:tplc="040C0001" w:tentative="1">
+      <w:start w:val="1"/>
+      <w:numFmt w:val="bullet"/>
+      <w:lvlText w:val=""/>
+      <w:lvlJc w:val="left"/>
+      <w:pPr>
+        <w:ind w:left="5385" w:hanging="360"/>
+      </w:pPr>
+      <w:rPr>
+        <w:rFonts w:ascii="Symbol" w:hAnsi="Symbol" w:hint="default"/>
+      </w:rPr>
+    </w:lvl>
+    <w:lvl w:ilvl="7" w:tplc="040C0003" w:tentative="1">
+      <w:start w:val="1"/>
+      <w:numFmt w:val="bullet"/>
+      <w:lvlText w:val="o"/>
+      <w:lvlJc w:val="left"/>
+      <w:pPr>
+        <w:ind w:left="6105" w:hanging="360"/>
+      </w:pPr>
+      <w:rPr>
+        <w:rFonts w:ascii="Courier New" w:hAnsi="Courier New" w:cs="Courier New" w:hint="default"/>
+      </w:rPr>
+    </w:lvl>
+    <w:lvl w:ilvl="8" w:tplc="040C0005" w:tentative="1">
+      <w:start w:val="1"/>
+      <w:numFmt w:val="bullet"/>
+      <w:lvlText w:val=""/>
+      <w:lvlJc w:val="left"/>
+      <w:pPr>
+        <w:ind w:left="6825" w:hanging="360"/>
+      </w:pPr>
+      <w:rPr>
+        <w:rFonts w:ascii="Wingdings" w:hAnsi="Wingdings" w:hint="default"/>
+      </w:rPr>
+    </w:lvl>
+  </w:abstractNum>
+  <w:num w:numId="1" w16cid:durableId="1236430952">
+    <w:abstractNumId w:val="0"/>
+  </w:num>
+</w:numbering>
 </file>
 
 <file path=word/styles.xml><?xml version="1.0" encoding="utf-8"?>
@@ -2544,6 +3429,41 @@
       <w:szCs w:val="20"/>
     </w:rPr>
   </w:style>
+  <w:style w:type="character" w:styleId="Lienhypertexte">
+    <w:name w:val="Hyperlink"/>
+    <w:basedOn w:val="Policepardfaut"/>
+    <w:uiPriority w:val="99"/>
+    <w:unhideWhenUsed/>
+    <w:rsid w:val="00D2755C"/>
+    <w:rPr>
+      <w:color w:val="0000FF"/>
+      <w:u w:val="single"/>
+    </w:rPr>
+  </w:style>
+  <w:style w:type="character" w:styleId="Mentionnonrsolue">
+    <w:name w:val="Unresolved Mention"/>
+    <w:basedOn w:val="Policepardfaut"/>
+    <w:uiPriority w:val="99"/>
+    <w:semiHidden/>
+    <w:unhideWhenUsed/>
+    <w:rsid w:val="00FC09D2"/>
+    <w:rPr>
+      <w:color w:val="605E5C"/>
+      <w:shd w:val="clear" w:color="auto" w:fill="E1DFDD"/>
+    </w:rPr>
+  </w:style>
+  <w:style w:type="character" w:styleId="Lienhypertextesuivivisit">
+    <w:name w:val="FollowedHyperlink"/>
+    <w:basedOn w:val="Policepardfaut"/>
+    <w:uiPriority w:val="99"/>
+    <w:semiHidden/>
+    <w:unhideWhenUsed/>
+    <w:rsid w:val="00FC09D2"/>
+    <w:rPr>
+      <w:color w:val="96607D" w:themeColor="followedHyperlink"/>
+      <w:u w:val="single"/>
+    </w:rPr>
+  </w:style>
 </w:styles>
 </file>
 

</xml_diff>